<commit_message>
made changes to HW2 after OH
</commit_message>
<xml_diff>
--- a/HW2.docx
+++ b/HW2.docx
@@ -1606,13 +1606,7 @@
           <w:rPr>
             <w:rFonts w:ascii="Cambria Math" w:hAnsi="Cambria Math"/>
           </w:rPr>
-          <m:t>(</m:t>
-        </m:r>
-        <m:r>
-          <w:rPr>
-            <w:rFonts w:ascii="Cambria Math" w:hAnsi="Cambria Math"/>
-          </w:rPr>
-          <m:t>x&lt;y</m:t>
+          <m:t>(x&lt;y</m:t>
         </m:r>
       </m:oMath>
       <w:r>
@@ -1623,13 +1617,7 @@
           <w:rPr>
             <w:rFonts w:ascii="Cambria Math" w:hAnsi="Cambria Math"/>
           </w:rPr>
-          <m:t>y&lt;z</m:t>
-        </m:r>
-        <m:r>
-          <w:rPr>
-            <w:rFonts w:ascii="Cambria Math" w:hAnsi="Cambria Math"/>
-          </w:rPr>
-          <m:t>)</m:t>
+          <m:t>y&lt;z)</m:t>
         </m:r>
       </m:oMath>
       <w:r>
@@ -1660,13 +1648,7 @@
           <w:rPr>
             <w:rFonts w:ascii="Cambria Math" w:hAnsi="Cambria Math"/>
           </w:rPr>
-          <m:t>(</m:t>
-        </m:r>
-        <m:r>
-          <w:rPr>
-            <w:rFonts w:ascii="Cambria Math" w:hAnsi="Cambria Math"/>
-          </w:rPr>
-          <m:t>x&lt;y</m:t>
+          <m:t>(x&lt;y</m:t>
         </m:r>
       </m:oMath>
       <w:r>
@@ -1677,13 +1659,7 @@
           <w:rPr>
             <w:rFonts w:ascii="Cambria Math" w:hAnsi="Cambria Math"/>
           </w:rPr>
-          <m:t>y=z</m:t>
-        </m:r>
-        <m:r>
-          <w:rPr>
-            <w:rFonts w:ascii="Cambria Math" w:hAnsi="Cambria Math"/>
-          </w:rPr>
-          <m:t>)</m:t>
+          <m:t>y=z)</m:t>
         </m:r>
       </m:oMath>
       <w:r>
@@ -1711,13 +1687,7 @@
           <w:rPr>
             <w:rFonts w:ascii="Cambria Math" w:hAnsi="Cambria Math"/>
           </w:rPr>
-          <m:t>(</m:t>
-        </m:r>
-        <m:r>
-          <w:rPr>
-            <w:rFonts w:ascii="Cambria Math" w:hAnsi="Cambria Math"/>
-          </w:rPr>
-          <m:t>x=y</m:t>
+          <m:t>(x=y</m:t>
         </m:r>
       </m:oMath>
       <w:r>
@@ -1728,13 +1698,7 @@
           <w:rPr>
             <w:rFonts w:ascii="Cambria Math" w:hAnsi="Cambria Math"/>
           </w:rPr>
-          <m:t>y&lt;z</m:t>
-        </m:r>
-        <m:r>
-          <w:rPr>
-            <w:rFonts w:ascii="Cambria Math" w:hAnsi="Cambria Math"/>
-          </w:rPr>
-          <m:t>)</m:t>
+          <m:t>y&lt;z)</m:t>
         </m:r>
       </m:oMath>
       <w:r>
@@ -1762,13 +1726,7 @@
           <w:rPr>
             <w:rFonts w:ascii="Cambria Math" w:hAnsi="Cambria Math"/>
           </w:rPr>
-          <m:t>(</m:t>
-        </m:r>
-        <m:r>
-          <w:rPr>
-            <w:rFonts w:ascii="Cambria Math" w:hAnsi="Cambria Math"/>
-          </w:rPr>
-          <m:t>x=y</m:t>
+          <m:t>(x=y</m:t>
         </m:r>
       </m:oMath>
       <w:r>
@@ -1779,13 +1737,7 @@
           <w:rPr>
             <w:rFonts w:ascii="Cambria Math" w:hAnsi="Cambria Math"/>
           </w:rPr>
-          <m:t>y=z</m:t>
-        </m:r>
-        <m:r>
-          <w:rPr>
-            <w:rFonts w:ascii="Cambria Math" w:hAnsi="Cambria Math"/>
-          </w:rPr>
-          <m:t>)</m:t>
+          <m:t>y=z)</m:t>
         </m:r>
       </m:oMath>
       <w:r>
@@ -1819,13 +1771,7 @@
           <w:rPr>
             <w:rFonts w:ascii="Cambria Math" w:hAnsi="Cambria Math"/>
           </w:rPr>
-          <m:t>x≤</m:t>
-        </m:r>
-        <m:r>
-          <w:rPr>
-            <w:rFonts w:ascii="Cambria Math" w:hAnsi="Cambria Math"/>
-          </w:rPr>
-          <m:t>x</m:t>
+          <m:t>x≤x</m:t>
         </m:r>
       </m:oMath>
       <w:r>
@@ -1836,19 +1782,7 @@
           <w:rPr>
             <w:rFonts w:ascii="Cambria Math" w:hAnsi="Cambria Math"/>
           </w:rPr>
-          <m:t>(</m:t>
-        </m:r>
-        <m:r>
-          <w:rPr>
-            <w:rFonts w:ascii="Cambria Math" w:hAnsi="Cambria Math"/>
-          </w:rPr>
-          <m:t>x</m:t>
-        </m:r>
-        <m:r>
-          <w:rPr>
-            <w:rFonts w:ascii="Cambria Math" w:hAnsi="Cambria Math"/>
-          </w:rPr>
-          <m:t>&lt;x</m:t>
+          <m:t>(x&lt;x</m:t>
         </m:r>
       </m:oMath>
       <w:r>
@@ -1859,13 +1793,7 @@
           <w:rPr>
             <w:rFonts w:ascii="Cambria Math" w:hAnsi="Cambria Math"/>
           </w:rPr>
-          <m:t>x</m:t>
-        </m:r>
-        <m:r>
-          <w:rPr>
-            <w:rFonts w:ascii="Cambria Math" w:hAnsi="Cambria Math"/>
-          </w:rPr>
-          <m:t>=x)</m:t>
+          <m:t>x=x)</m:t>
         </m:r>
       </m:oMath>
       <w:r>
@@ -1969,19 +1897,7 @@
           <w:rPr>
             <w:rFonts w:ascii="Cambria Math" w:hAnsi="Cambria Math"/>
           </w:rPr>
-          <m:t>(</m:t>
-        </m:r>
-        <m:r>
-          <w:rPr>
-            <w:rFonts w:ascii="Cambria Math" w:hAnsi="Cambria Math"/>
-          </w:rPr>
-          <m:t>y&lt;x</m:t>
-        </m:r>
-        <m:r>
-          <w:rPr>
-            <w:rFonts w:ascii="Cambria Math" w:hAnsi="Cambria Math"/>
-          </w:rPr>
-          <m:t xml:space="preserve"> </m:t>
+          <m:t xml:space="preserve">(y&lt;x </m:t>
         </m:r>
       </m:oMath>
       <w:r>
@@ -1992,13 +1908,7 @@
           <w:rPr>
             <w:rFonts w:ascii="Cambria Math" w:hAnsi="Cambria Math"/>
           </w:rPr>
-          <m:t>y=x</m:t>
-        </m:r>
-        <m:r>
-          <w:rPr>
-            <w:rFonts w:ascii="Cambria Math" w:hAnsi="Cambria Math"/>
-          </w:rPr>
-          <m:t>)</m:t>
+          <m:t>y=x)</m:t>
         </m:r>
       </m:oMath>
       <w:r>
@@ -2421,19 +2331,7 @@
           <w:rPr>
             <w:rFonts w:ascii="Cambria Math" w:hAnsi="Cambria Math"/>
           </w:rPr>
-          <m:t>(x</m:t>
-        </m:r>
-        <m:r>
-          <w:rPr>
-            <w:rFonts w:ascii="Cambria Math" w:hAnsi="Cambria Math"/>
-          </w:rPr>
-          <m:t>≤</m:t>
-        </m:r>
-        <m:r>
-          <w:rPr>
-            <w:rFonts w:ascii="Cambria Math" w:hAnsi="Cambria Math"/>
-          </w:rPr>
-          <m:t xml:space="preserve">x </m:t>
+          <m:t xml:space="preserve">(x≤x </m:t>
         </m:r>
       </m:oMath>
       <w:r>
@@ -2470,19 +2368,7 @@
           <w:rPr>
             <w:rFonts w:ascii="Cambria Math" w:hAnsi="Cambria Math"/>
           </w:rPr>
-          <m:t>x</m:t>
-        </m:r>
-        <m:r>
-          <w:rPr>
-            <w:rFonts w:ascii="Cambria Math" w:hAnsi="Cambria Math"/>
-          </w:rPr>
-          <m:t>≤</m:t>
-        </m:r>
-        <m:r>
-          <w:rPr>
-            <w:rFonts w:ascii="Cambria Math" w:hAnsi="Cambria Math"/>
-          </w:rPr>
-          <m:t>x</m:t>
+          <m:t>x≤x</m:t>
         </m:r>
       </m:oMath>
       <w:r>
@@ -2506,19 +2392,7 @@
           <w:rPr>
             <w:rFonts w:ascii="Cambria Math" w:hAnsi="Cambria Math"/>
           </w:rPr>
-          <m:t>x</m:t>
-        </m:r>
-        <m:r>
-          <w:rPr>
-            <w:rFonts w:ascii="Cambria Math" w:hAnsi="Cambria Math"/>
-          </w:rPr>
-          <m:t>≠</m:t>
-        </m:r>
-        <m:r>
-          <w:rPr>
-            <w:rFonts w:ascii="Cambria Math" w:hAnsi="Cambria Math"/>
-          </w:rPr>
-          <m:t>x</m:t>
+          <m:t>x≠x</m:t>
         </m:r>
       </m:oMath>
       <w:r>
@@ -2882,15 +2756,7 @@
         </m:r>
       </m:oMath>
       <w:r>
-        <w:t>, e</w:t>
-      </w:r>
-      <w:proofErr w:type="spellStart"/>
-      <w:r>
-        <w:t>ither</w:t>
-      </w:r>
-      <w:proofErr w:type="spellEnd"/>
-      <w:r>
-        <w:t xml:space="preserve"> </w:t>
+        <w:t xml:space="preserve">, either </w:t>
       </w:r>
       <m:oMath>
         <m:r>
@@ -3450,31 +3316,7 @@
           <w:rPr>
             <w:rFonts w:ascii="Cambria Math" w:hAnsi="Cambria Math"/>
           </w:rPr>
-          <m:t>(</m:t>
-        </m:r>
-        <m:r>
-          <w:rPr>
-            <w:rFonts w:ascii="Cambria Math" w:hAnsi="Cambria Math"/>
-          </w:rPr>
-          <m:t>b</m:t>
-        </m:r>
-        <m:r>
-          <w:rPr>
-            <w:rFonts w:ascii="Cambria Math" w:hAnsi="Cambria Math"/>
-          </w:rPr>
-          <m:t>,</m:t>
-        </m:r>
-        <m:r>
-          <w:rPr>
-            <w:rFonts w:ascii="Cambria Math" w:hAnsi="Cambria Math"/>
-          </w:rPr>
-          <m:t>c</m:t>
-        </m:r>
-        <m:r>
-          <w:rPr>
-            <w:rFonts w:ascii="Cambria Math" w:hAnsi="Cambria Math"/>
-          </w:rPr>
-          <m:t>)</m:t>
+          <m:t>(b,c)</m:t>
         </m:r>
       </m:oMath>
       <w:r>
@@ -3629,19 +3471,7 @@
                 <w:rPr>
                   <w:rFonts w:ascii="Cambria Math" w:hAnsi="Cambria Math"/>
                 </w:rPr>
-                <m:t>a</m:t>
-              </m:r>
-              <m:r>
-                <w:rPr>
-                  <w:rFonts w:ascii="Cambria Math" w:hAnsi="Cambria Math"/>
-                </w:rPr>
-                <m:t>,</m:t>
-              </m:r>
-              <m:r>
-                <w:rPr>
-                  <w:rFonts w:ascii="Cambria Math" w:hAnsi="Cambria Math"/>
-                </w:rPr>
-                <m:t>b</m:t>
+                <m:t>a,b</m:t>
               </m:r>
             </m:e>
           </m:d>
@@ -3697,19 +3527,7 @@
                 <w:rPr>
                   <w:rFonts w:ascii="Cambria Math" w:hAnsi="Cambria Math"/>
                 </w:rPr>
-                <m:t>b</m:t>
-              </m:r>
-              <m:r>
-                <w:rPr>
-                  <w:rFonts w:ascii="Cambria Math" w:hAnsi="Cambria Math"/>
-                </w:rPr>
-                <m:t>,</m:t>
-              </m:r>
-              <m:r>
-                <w:rPr>
-                  <w:rFonts w:ascii="Cambria Math" w:hAnsi="Cambria Math"/>
-                </w:rPr>
-                <m:t>c</m:t>
+                <m:t>b,c</m:t>
               </m:r>
             </m:e>
           </m:d>
@@ -3765,19 +3583,7 @@
                 <w:rPr>
                   <w:rFonts w:ascii="Cambria Math" w:hAnsi="Cambria Math"/>
                 </w:rPr>
-                <m:t>b</m:t>
-              </m:r>
-              <m:r>
-                <w:rPr>
-                  <w:rFonts w:ascii="Cambria Math" w:hAnsi="Cambria Math"/>
-                </w:rPr>
-                <m:t>,</m:t>
-              </m:r>
-              <m:r>
-                <w:rPr>
-                  <w:rFonts w:ascii="Cambria Math" w:hAnsi="Cambria Math"/>
-                </w:rPr>
-                <m:t>c</m:t>
+                <m:t>b,c</m:t>
               </m:r>
             </m:e>
           </m:d>
@@ -3909,13 +3715,7 @@
                 <w:rPr>
                   <w:rFonts w:ascii="Cambria Math" w:hAnsi="Cambria Math"/>
                 </w:rPr>
-                <m:t>a,</m:t>
-              </m:r>
-              <m:r>
-                <w:rPr>
-                  <w:rFonts w:ascii="Cambria Math" w:hAnsi="Cambria Math"/>
-                </w:rPr>
-                <m:t>c</m:t>
+                <m:t>a,c</m:t>
               </m:r>
             </m:e>
           </m:d>
@@ -3975,13 +3775,7 @@
                 <w:rPr>
                   <w:rFonts w:ascii="Cambria Math" w:hAnsi="Cambria Math"/>
                 </w:rPr>
-                <m:t>a,</m:t>
-              </m:r>
-              <m:r>
-                <w:rPr>
-                  <w:rFonts w:ascii="Cambria Math" w:hAnsi="Cambria Math"/>
-                </w:rPr>
-                <m:t>c</m:t>
+                <m:t>a,c</m:t>
               </m:r>
             </m:e>
           </m:d>
@@ -4445,13 +4239,7 @@
           <w:rPr>
             <w:rFonts w:ascii="Cambria Math" w:hAnsi="Cambria Math"/>
           </w:rPr>
-          <m:t>∉</m:t>
-        </m:r>
-        <m:r>
-          <w:rPr>
-            <w:rFonts w:ascii="Cambria Math" w:hAnsi="Cambria Math"/>
-          </w:rPr>
-          <m:t>R</m:t>
+          <m:t>∉R</m:t>
         </m:r>
       </m:oMath>
       <w:r>
@@ -4985,13 +4773,7 @@
               <w:rPr>
                 <w:rFonts w:ascii="Cambria Math" w:hAnsi="Cambria Math"/>
               </w:rPr>
-              <m:t>i+</m:t>
-            </m:r>
-            <m:r>
-              <w:rPr>
-                <w:rFonts w:ascii="Cambria Math" w:hAnsi="Cambria Math"/>
-              </w:rPr>
-              <m:t>2</m:t>
+              <m:t>i+2</m:t>
             </m:r>
           </m:sub>
         </m:sSub>
@@ -4999,19 +4781,7 @@
           <w:rPr>
             <w:rFonts w:ascii="Cambria Math" w:hAnsi="Cambria Math"/>
           </w:rPr>
-          <m:t>)</m:t>
-        </m:r>
-        <m:r>
-          <w:rPr>
-            <w:rFonts w:ascii="Cambria Math" w:hAnsi="Cambria Math"/>
-          </w:rPr>
-          <m:t>, …</m:t>
-        </m:r>
-        <m:r>
-          <w:rPr>
-            <w:rFonts w:ascii="Cambria Math" w:hAnsi="Cambria Math"/>
-          </w:rPr>
-          <m:t>,</m:t>
+          <m:t>), …,</m:t>
         </m:r>
         <m:sSub>
           <m:sSubPr>
@@ -5067,13 +4837,7 @@
               <w:rPr>
                 <w:rFonts w:ascii="Cambria Math" w:hAnsi="Cambria Math"/>
               </w:rPr>
-              <m:t>n</m:t>
-            </m:r>
-            <m:r>
-              <w:rPr>
-                <w:rFonts w:ascii="Cambria Math" w:hAnsi="Cambria Math"/>
-              </w:rPr>
-              <m:t>-1</m:t>
+              <m:t>n-1</m:t>
             </m:r>
           </m:sub>
         </m:sSub>
@@ -5081,13 +4845,7 @@
           <w:rPr>
             <w:rFonts w:ascii="Cambria Math" w:hAnsi="Cambria Math"/>
           </w:rPr>
-          <m:t>)</m:t>
-        </m:r>
-        <m:r>
-          <w:rPr>
-            <w:rFonts w:ascii="Cambria Math" w:hAnsi="Cambria Math"/>
-          </w:rPr>
-          <m:t>,</m:t>
+          <m:t>),</m:t>
         </m:r>
         <m:sSub>
           <m:sSubPr>
@@ -5151,13 +4909,7 @@
           <w:rPr>
             <w:rFonts w:ascii="Cambria Math" w:hAnsi="Cambria Math"/>
           </w:rPr>
-          <m:t>)</m:t>
-        </m:r>
-        <m:r>
-          <w:rPr>
-            <w:rFonts w:ascii="Cambria Math" w:hAnsi="Cambria Math"/>
-          </w:rPr>
-          <m:t>,</m:t>
+          <m:t>),</m:t>
         </m:r>
       </m:oMath>
       <w:r>
@@ -5698,7 +5450,7 @@
           <w:rPr>
             <w:rFonts w:ascii="Cambria Math" w:hAnsi="Cambria Math"/>
           </w:rPr>
-          <m:t>[(x,x+i)|x∈</m:t>
+          <m:t>[(x,x+i)|x</m:t>
         </m:r>
         <m:r>
           <m:rPr>
@@ -5707,13 +5459,13 @@
           <w:rPr>
             <w:rFonts w:ascii="Cambria Math" w:hAnsi="Cambria Math"/>
           </w:rPr>
-          <m:t xml:space="preserve">Z </m:t>
-        </m:r>
-        <m:r>
-          <w:rPr>
-            <w:rFonts w:ascii="Cambria Math" w:hAnsi="Cambria Math"/>
-          </w:rPr>
-          <m:t>and i∈+</m:t>
+          <m:t xml:space="preserve">∈Z </m:t>
+        </m:r>
+        <m:r>
+          <w:rPr>
+            <w:rFonts w:ascii="Cambria Math" w:hAnsi="Cambria Math"/>
+          </w:rPr>
+          <m:t>and i</m:t>
         </m:r>
         <m:r>
           <m:rPr>
@@ -5722,7 +5474,7 @@
           <w:rPr>
             <w:rFonts w:ascii="Cambria Math" w:hAnsi="Cambria Math"/>
           </w:rPr>
-          <m:t>Z ]</m:t>
+          <m:t>∈+Z ]</m:t>
         </m:r>
       </m:oMath>
       <w:r>
@@ -6085,13 +5837,7 @@
           <w:rPr>
             <w:rFonts w:ascii="Cambria Math" w:hAnsi="Cambria Math"/>
           </w:rPr>
-          <m:t>⊆A×</m:t>
-        </m:r>
-        <m:r>
-          <w:rPr>
-            <w:rFonts w:ascii="Cambria Math" w:hAnsi="Cambria Math"/>
-          </w:rPr>
-          <m:t>A</m:t>
+          <m:t>⊆A×A</m:t>
         </m:r>
       </m:oMath>
       <w:r>
@@ -6606,13 +6352,7 @@
               <w:rPr>
                 <w:rFonts w:ascii="Cambria Math" w:hAnsi="Cambria Math"/>
               </w:rPr>
-              <m:t>a,</m:t>
-            </m:r>
-            <m:r>
-              <w:rPr>
-                <w:rFonts w:ascii="Cambria Math" w:hAnsi="Cambria Math"/>
-              </w:rPr>
-              <m:t>a</m:t>
+              <m:t>a,a</m:t>
             </m:r>
           </m:e>
         </m:d>
@@ -6678,18 +6418,46 @@
           <w:ilvl w:val="1"/>
           <w:numId w:val="1"/>
         </w:numPr>
-      </w:pPr>
-      <w:r>
-        <w:t>B</w:t>
-      </w:r>
-      <w:r>
-        <w:t>y</w:t>
-      </w:r>
-      <w:r>
-        <w:rPr>
-          <w:color w:val="000000" w:themeColor="text1"/>
-        </w:rPr>
-        <w:t xml:space="preserve"> the definition of countable set, there exists a bijection from a subset of natural numbers to </w:t>
+        <w:rPr>
+          <w:color w:val="000000" w:themeColor="text1"/>
+        </w:rPr>
+      </w:pPr>
+      <w:r>
+        <w:rPr>
+          <w:color w:val="000000" w:themeColor="text1"/>
+        </w:rPr>
+        <w:t xml:space="preserve">The algorithm is this: </w:t>
+      </w:r>
+    </w:p>
+    <w:p>
+      <w:pPr>
+        <w:pStyle w:val="ListParagraph"/>
+        <w:numPr>
+          <w:ilvl w:val="3"/>
+          <w:numId w:val="1"/>
+        </w:numPr>
+        <w:ind w:left="2070"/>
+        <w:rPr>
+          <w:color w:val="000000" w:themeColor="text1"/>
+        </w:rPr>
+      </w:pPr>
+      <w:r>
+        <w:rPr>
+          <w:color w:val="000000" w:themeColor="text1"/>
+        </w:rPr>
+        <w:t>take</w:t>
+      </w:r>
+      <w:r>
+        <w:rPr>
+          <w:color w:val="000000" w:themeColor="text1"/>
+        </w:rPr>
+        <w:t xml:space="preserve"> the transitive closure</w:t>
+      </w:r>
+      <w:r>
+        <w:rPr>
+          <w:color w:val="000000" w:themeColor="text1"/>
+        </w:rPr>
+        <w:t xml:space="preserve"> of </w:t>
       </w:r>
       <m:oMath>
         <m:r>
@@ -6697,32 +6465,27 @@
             <w:rFonts w:ascii="Cambria Math" w:hAnsi="Cambria Math"/>
             <w:color w:val="000000" w:themeColor="text1"/>
           </w:rPr>
-          <m:t>A</m:t>
-        </m:r>
-      </m:oMath>
-      <w:r>
-        <w:rPr>
-          <w:color w:val="000000" w:themeColor="text1"/>
-        </w:rPr>
-        <w:t>.</w:t>
-      </w:r>
-      <w:r>
-        <w:rPr>
-          <w:color w:val="000000" w:themeColor="text1"/>
-        </w:rPr>
-        <w:t xml:space="preserve"> Among all possible </w:t>
-      </w:r>
-      <w:r>
-        <w:rPr>
-          <w:color w:val="000000" w:themeColor="text1"/>
-        </w:rPr>
-        <w:t xml:space="preserve">such </w:t>
-      </w:r>
-      <w:r>
-        <w:rPr>
-          <w:color w:val="000000" w:themeColor="text1"/>
-        </w:rPr>
-        <w:t xml:space="preserve">bijections, there is one bijection </w:t>
+          <m:t>R</m:t>
+        </m:r>
+      </m:oMath>
+    </w:p>
+    <w:p>
+      <w:pPr>
+        <w:pStyle w:val="ListParagraph"/>
+        <w:numPr>
+          <w:ilvl w:val="3"/>
+          <w:numId w:val="1"/>
+        </w:numPr>
+        <w:ind w:left="2070"/>
+        <w:rPr>
+          <w:color w:val="000000" w:themeColor="text1"/>
+        </w:rPr>
+      </w:pPr>
+      <w:r>
+        <w:rPr>
+          <w:color w:val="000000" w:themeColor="text1"/>
+        </w:rPr>
+        <w:t xml:space="preserve">find </w:t>
       </w:r>
       <m:oMath>
         <m:r>
@@ -6730,39 +6493,6 @@
             <w:rFonts w:ascii="Cambria Math" w:hAnsi="Cambria Math"/>
             <w:color w:val="000000" w:themeColor="text1"/>
           </w:rPr>
-          <m:t xml:space="preserve">f </m:t>
-        </m:r>
-      </m:oMath>
-      <w:r>
-        <w:rPr>
-          <w:color w:val="000000" w:themeColor="text1"/>
-        </w:rPr>
-        <w:t>that is an isomorphism</w:t>
-      </w:r>
-      <w:r>
-        <w:rPr>
-          <w:color w:val="000000" w:themeColor="text1"/>
-        </w:rPr>
-        <w:t xml:space="preserve">. </w:t>
-      </w:r>
-      <w:r>
-        <w:rPr>
-          <w:color w:val="000000" w:themeColor="text1"/>
-        </w:rPr>
-        <w:t xml:space="preserve">In this one bijection, </w:t>
-      </w:r>
-      <w:r>
-        <w:rPr>
-          <w:color w:val="000000" w:themeColor="text1"/>
-        </w:rPr>
-        <w:t xml:space="preserve">we can determine whether each </w:t>
-      </w:r>
-      <m:oMath>
-        <m:r>
-          <w:rPr>
-            <w:rFonts w:ascii="Cambria Math" w:hAnsi="Cambria Math"/>
-            <w:color w:val="000000" w:themeColor="text1"/>
-          </w:rPr>
           <m:t>x,y∈A</m:t>
         </m:r>
       </m:oMath>
@@ -6770,46 +6500,9 @@
         <w:rPr>
           <w:color w:val="000000" w:themeColor="text1"/>
         </w:rPr>
-        <w:t xml:space="preserve"> is in the order of </w:t>
-      </w:r>
-      <m:oMath>
-        <m:r>
-          <w:rPr>
-            <w:rFonts w:ascii="Cambria Math" w:hAnsi="Cambria Math"/>
-            <w:color w:val="000000" w:themeColor="text1"/>
-          </w:rPr>
-          <m:t>x≤y</m:t>
-        </m:r>
-      </m:oMath>
-      <w:r>
-        <w:rPr>
-          <w:color w:val="000000" w:themeColor="text1"/>
-        </w:rPr>
-        <w:t xml:space="preserve"> or </w:t>
-      </w:r>
-      <m:oMath>
-        <m:r>
-          <w:rPr>
-            <w:rFonts w:ascii="Cambria Math" w:hAnsi="Cambria Math"/>
-            <w:color w:val="000000" w:themeColor="text1"/>
-          </w:rPr>
-          <m:t>y≤x</m:t>
-        </m:r>
-      </m:oMath>
-      <w:r>
-        <w:rPr>
-          <w:color w:val="000000" w:themeColor="text1"/>
-        </w:rPr>
-        <w:t xml:space="preserve"> by looking at if </w:t>
-      </w:r>
-      <m:oMath>
-        <m:r>
-          <w:rPr>
-            <w:rFonts w:ascii="Cambria Math" w:hAnsi="Cambria Math"/>
-            <w:color w:val="000000" w:themeColor="text1"/>
-          </w:rPr>
-          <m:t>f</m:t>
-        </m:r>
+        <w:t xml:space="preserve"> such that </w:t>
+      </w:r>
+      <m:oMath>
         <m:d>
           <m:dPr>
             <m:ctrlPr>
@@ -6826,7 +6519,7 @@
                 <w:rFonts w:ascii="Cambria Math" w:hAnsi="Cambria Math"/>
                 <w:color w:val="000000" w:themeColor="text1"/>
               </w:rPr>
-              <m:t>x</m:t>
+              <m:t>x,y</m:t>
             </m:r>
           </m:e>
         </m:d>
@@ -6835,23 +6528,16 @@
             <w:rFonts w:ascii="Cambria Math" w:hAnsi="Cambria Math"/>
             <w:color w:val="000000" w:themeColor="text1"/>
           </w:rPr>
-          <m:t>≤f(y)</m:t>
-        </m:r>
-      </m:oMath>
-      <w:r>
-        <w:rPr>
-          <w:color w:val="000000" w:themeColor="text1"/>
-        </w:rPr>
-        <w:t xml:space="preserve"> or </w:t>
-      </w:r>
-      <m:oMath>
-        <m:r>
-          <w:rPr>
-            <w:rFonts w:ascii="Cambria Math" w:hAnsi="Cambria Math"/>
-            <w:color w:val="000000" w:themeColor="text1"/>
-          </w:rPr>
-          <m:t>f</m:t>
-        </m:r>
+          <m:t>∉R</m:t>
+        </m:r>
+      </m:oMath>
+      <w:r>
+        <w:rPr>
+          <w:color w:val="000000" w:themeColor="text1"/>
+        </w:rPr>
+        <w:t xml:space="preserve"> and </w:t>
+      </w:r>
+      <m:oMath>
         <m:d>
           <m:dPr>
             <m:ctrlPr>
@@ -6868,7 +6554,7 @@
                 <w:rFonts w:ascii="Cambria Math" w:hAnsi="Cambria Math"/>
                 <w:color w:val="000000" w:themeColor="text1"/>
               </w:rPr>
-              <m:t>y</m:t>
+              <m:t>y,x</m:t>
             </m:r>
           </m:e>
         </m:d>
@@ -6877,7 +6563,7 @@
             <w:rFonts w:ascii="Cambria Math" w:hAnsi="Cambria Math"/>
             <w:color w:val="000000" w:themeColor="text1"/>
           </w:rPr>
-          <m:t>≤f(x)</m:t>
+          <m:t>∉R</m:t>
         </m:r>
       </m:oMath>
       <w:r>
@@ -6892,46 +6578,285 @@
         </w:rPr>
         <w:t xml:space="preserve"> </w:t>
       </w:r>
+      <w:r>
+        <w:rPr>
+          <w:color w:val="000000" w:themeColor="text1"/>
+        </w:rPr>
+        <w:t>A</w:t>
+      </w:r>
+      <w:r>
+        <w:rPr>
+          <w:color w:val="000000" w:themeColor="text1"/>
+        </w:rPr>
+        <w:t xml:space="preserve">dd </w:t>
+      </w:r>
+      <m:oMath>
+        <m:r>
+          <w:rPr>
+            <w:rFonts w:ascii="Cambria Math" w:hAnsi="Cambria Math"/>
+            <w:color w:val="000000" w:themeColor="text1"/>
+          </w:rPr>
+          <m:t>(x,y)</m:t>
+        </m:r>
+      </m:oMath>
+      <w:r>
+        <w:rPr>
+          <w:color w:val="000000" w:themeColor="text1"/>
+        </w:rPr>
+        <w:t xml:space="preserve"> to </w:t>
+      </w:r>
+      <m:oMath>
+        <m:r>
+          <w:rPr>
+            <w:rFonts w:ascii="Cambria Math" w:hAnsi="Cambria Math"/>
+            <w:color w:val="000000" w:themeColor="text1"/>
+          </w:rPr>
+          <m:t>R</m:t>
+        </m:r>
+      </m:oMath>
     </w:p>
     <w:p>
       <w:pPr>
         <w:pStyle w:val="ListParagraph"/>
-        <w:ind w:left="1440"/>
-        <w:rPr>
-          <w:color w:val="000000" w:themeColor="text1"/>
-        </w:rPr>
-      </w:pPr>
-    </w:p>
-    <w:p>
-      <w:pPr>
-        <w:pStyle w:val="ListParagraph"/>
-        <w:ind w:left="1440"/>
-        <w:rPr>
-          <w:color w:val="7030A0"/>
-        </w:rPr>
-      </w:pPr>
-      <w:r>
-        <w:rPr>
-          <w:color w:val="7030A0"/>
+        <w:numPr>
+          <w:ilvl w:val="3"/>
+          <w:numId w:val="1"/>
+        </w:numPr>
+        <w:ind w:left="2070"/>
+        <w:rPr>
+          <w:color w:val="000000" w:themeColor="text1"/>
+        </w:rPr>
+      </w:pPr>
+      <w:r>
+        <w:rPr>
+          <w:color w:val="000000" w:themeColor="text1"/>
+        </w:rPr>
+        <w:t xml:space="preserve">repeat </w:t>
+      </w:r>
+      <w:r>
+        <w:rPr>
+          <w:color w:val="000000" w:themeColor="text1"/>
+        </w:rPr>
+        <w:t xml:space="preserve">steps </w:t>
+      </w:r>
+      <w:r>
+        <w:rPr>
+          <w:color w:val="000000" w:themeColor="text1"/>
+        </w:rPr>
+        <w:t>1</w:t>
+      </w:r>
+      <w:r>
+        <w:rPr>
+          <w:color w:val="000000" w:themeColor="text1"/>
+        </w:rPr>
+        <w:t xml:space="preserve"> and </w:t>
+      </w:r>
+      <w:r>
+        <w:rPr>
+          <w:color w:val="000000" w:themeColor="text1"/>
+        </w:rPr>
+        <w:t>2</w:t>
+      </w:r>
+      <w:r>
+        <w:rPr>
+          <w:color w:val="000000" w:themeColor="text1"/>
+        </w:rPr>
+        <w:t xml:space="preserve"> until</w:t>
+      </w:r>
+      <w:r>
+        <w:rPr>
+          <w:color w:val="000000" w:themeColor="text1"/>
+        </w:rPr>
+        <w:t xml:space="preserve"> </w:t>
+      </w:r>
+      <m:oMath>
+        <m:r>
+          <w:rPr>
+            <w:rFonts w:ascii="Cambria Math" w:hAnsi="Cambria Math"/>
+            <w:color w:val="000000" w:themeColor="text1"/>
+          </w:rPr>
+          <m:t>R'</m:t>
+        </m:r>
+      </m:oMath>
+      <w:r>
+        <w:rPr>
+          <w:color w:val="000000" w:themeColor="text1"/>
+        </w:rPr>
+        <w:t xml:space="preserve"> </w:t>
+      </w:r>
+      <w:r>
+        <w:rPr>
+          <w:color w:val="000000" w:themeColor="text1"/>
+        </w:rPr>
+        <w:t xml:space="preserve">is a simple order of </w:t>
+      </w:r>
+      <m:oMath>
+        <m:r>
+          <w:rPr>
+            <w:rFonts w:ascii="Cambria Math" w:hAnsi="Cambria Math"/>
+            <w:color w:val="000000" w:themeColor="text1"/>
+          </w:rPr>
+          <m:t>A</m:t>
+        </m:r>
+      </m:oMath>
+    </w:p>
+    <w:p>
+      <w:pPr>
+        <w:rPr>
+          <w:color w:val="000000" w:themeColor="text1"/>
+        </w:rPr>
+      </w:pPr>
+    </w:p>
+    <w:p>
+      <w:pPr>
+        <w:ind w:left="1710"/>
+        <w:rPr>
+          <w:color w:val="000000" w:themeColor="text1"/>
+        </w:rPr>
+      </w:pPr>
+      <w:r>
+        <w:rPr>
+          <w:color w:val="000000" w:themeColor="text1"/>
         </w:rPr>
         <w:lastRenderedPageBreak/>
-        <w:t>Alternate answe</w:t>
-      </w:r>
-      <w:r>
-        <w:rPr>
-          <w:color w:val="7030A0"/>
-        </w:rPr>
-        <w:t>r</w:t>
-      </w:r>
-      <w:r>
-        <w:rPr>
-          <w:color w:val="7030A0"/>
+        <w:t xml:space="preserve">This algorithm returns a valid simple order of </w:t>
+      </w:r>
+      <m:oMath>
+        <m:r>
+          <w:rPr>
+            <w:rFonts w:ascii="Cambria Math" w:hAnsi="Cambria Math"/>
+            <w:color w:val="000000" w:themeColor="text1"/>
+          </w:rPr>
+          <m:t>A</m:t>
+        </m:r>
+      </m:oMath>
+      <w:r>
+        <w:rPr>
+          <w:color w:val="000000" w:themeColor="text1"/>
+        </w:rPr>
+        <w:t>. Let’s prove by induction</w:t>
+      </w:r>
+      <w:r>
+        <w:rPr>
+          <w:color w:val="000000" w:themeColor="text1"/>
+        </w:rPr>
+        <w:t xml:space="preserve"> on the number of elements in </w:t>
+      </w:r>
+      <m:oMath>
+        <m:r>
+          <w:rPr>
+            <w:rFonts w:ascii="Cambria Math" w:hAnsi="Cambria Math"/>
+            <w:color w:val="000000" w:themeColor="text1"/>
+          </w:rPr>
+          <m:t>A</m:t>
+        </m:r>
+      </m:oMath>
+      <w:r>
+        <w:rPr>
+          <w:color w:val="000000" w:themeColor="text1"/>
+        </w:rPr>
+        <w:t xml:space="preserve"> (the wonderful thing about countable sets is that you can do induction on them because there’s a bijection to the natural numbers)</w:t>
+      </w:r>
+      <w:r>
+        <w:rPr>
+          <w:color w:val="000000" w:themeColor="text1"/>
         </w:rPr>
         <w:t>:</w:t>
       </w:r>
-      <w:r>
-        <w:rPr>
-          <w:color w:val="7030A0"/>
+    </w:p>
+    <w:p>
+      <w:pPr>
+        <w:ind w:left="1710"/>
+        <w:rPr>
+          <w:color w:val="000000" w:themeColor="text1"/>
+        </w:rPr>
+      </w:pPr>
+    </w:p>
+    <w:p>
+      <w:pPr>
+        <w:ind w:left="1710"/>
+        <w:rPr>
+          <w:color w:val="000000" w:themeColor="text1"/>
+        </w:rPr>
+      </w:pPr>
+      <w:r>
+        <w:rPr>
+          <w:color w:val="000000" w:themeColor="text1"/>
+        </w:rPr>
+        <w:t xml:space="preserve">Define the </w:t>
+      </w:r>
+      <m:oMath>
+        <m:r>
+          <w:rPr>
+            <w:rFonts w:ascii="Cambria Math" w:hAnsi="Cambria Math"/>
+            <w:color w:val="000000" w:themeColor="text1"/>
+          </w:rPr>
+          <m:t>n</m:t>
+        </m:r>
+      </m:oMath>
+      <w:r>
+        <w:rPr>
+          <w:color w:val="000000" w:themeColor="text1"/>
+        </w:rPr>
+        <w:t xml:space="preserve">-th iteration to mean there has </w:t>
+      </w:r>
+      <w:r>
+        <w:rPr>
+          <w:color w:val="000000" w:themeColor="text1"/>
+        </w:rPr>
+        <w:t xml:space="preserve">already </w:t>
+      </w:r>
+      <w:r>
+        <w:rPr>
+          <w:color w:val="000000" w:themeColor="text1"/>
+        </w:rPr>
+        <w:t xml:space="preserve">been </w:t>
+      </w:r>
+      <m:oMath>
+        <m:r>
+          <w:rPr>
+            <w:rFonts w:ascii="Cambria Math" w:hAnsi="Cambria Math"/>
+            <w:color w:val="000000" w:themeColor="text1"/>
+          </w:rPr>
+          <m:t>n</m:t>
+        </m:r>
+      </m:oMath>
+      <w:r>
+        <w:rPr>
+          <w:color w:val="000000" w:themeColor="text1"/>
+        </w:rPr>
+        <w:t xml:space="preserve"> times where step </w:t>
+      </w:r>
+      <m:oMath>
+        <m:r>
+          <w:rPr>
+            <w:rFonts w:ascii="Cambria Math" w:hAnsi="Cambria Math"/>
+            <w:color w:val="000000" w:themeColor="text1"/>
+          </w:rPr>
+          <m:t>1</m:t>
+        </m:r>
+      </m:oMath>
+      <w:r>
+        <w:rPr>
+          <w:color w:val="000000" w:themeColor="text1"/>
+        </w:rPr>
+        <w:t xml:space="preserve"> has been run.</w:t>
+      </w:r>
+      <w:r>
+        <w:rPr>
+          <w:color w:val="000000" w:themeColor="text1"/>
+        </w:rPr>
+        <w:t xml:space="preserve"> In each iteration</w:t>
+      </w:r>
+      <w:r>
+        <w:rPr>
+          <w:color w:val="000000" w:themeColor="text1"/>
+        </w:rPr>
+        <w:t xml:space="preserve"> after iteration</w:t>
+      </w:r>
+      <w:r>
+        <w:rPr>
+          <w:color w:val="000000" w:themeColor="text1"/>
         </w:rPr>
         <w:t xml:space="preserve"> </w:t>
       </w:r>
@@ -6939,25 +6864,389 @@
         <m:r>
           <w:rPr>
             <w:rFonts w:ascii="Cambria Math" w:hAnsi="Cambria Math"/>
-            <w:color w:val="7030A0"/>
-          </w:rPr>
-          <m:t>∀x,y∈A</m:t>
-        </m:r>
-      </m:oMath>
-      <w:r>
-        <w:rPr>
-          <w:color w:val="7030A0"/>
-        </w:rPr>
-        <w:t xml:space="preserve"> such that </w:t>
-      </w:r>
-      <m:oMath>
+            <w:color w:val="000000" w:themeColor="text1"/>
+          </w:rPr>
+          <m:t>0</m:t>
+        </m:r>
+      </m:oMath>
+      <w:r>
+        <w:rPr>
+          <w:color w:val="000000" w:themeColor="text1"/>
+        </w:rPr>
+        <w:t>, we run step 2 then step 1.</w:t>
+      </w:r>
+      <w:r>
+        <w:rPr>
+          <w:color w:val="000000" w:themeColor="text1"/>
+        </w:rPr>
+        <w:t xml:space="preserve"> </w:t>
+      </w:r>
+      <w:r>
+        <w:rPr>
+          <w:color w:val="000000" w:themeColor="text1"/>
+        </w:rPr>
+        <w:t>To be specific</w:t>
+      </w:r>
+      <w:r>
+        <w:rPr>
+          <w:color w:val="000000" w:themeColor="text1"/>
+        </w:rPr>
+        <w:t>, on</w:t>
+      </w:r>
+      <w:r>
+        <w:rPr>
+          <w:color w:val="000000" w:themeColor="text1"/>
+        </w:rPr>
+        <w:t xml:space="preserve"> </w:t>
+      </w:r>
+      <w:r>
+        <w:rPr>
+          <w:color w:val="000000" w:themeColor="text1"/>
+        </w:rPr>
+        <w:t xml:space="preserve">the </w:t>
+      </w:r>
+      <m:oMath>
+        <m:r>
+          <w:rPr>
+            <w:rFonts w:ascii="Cambria Math" w:hAnsi="Cambria Math"/>
+            <w:color w:val="000000" w:themeColor="text1"/>
+          </w:rPr>
+          <m:t>0</m:t>
+        </m:r>
+      </m:oMath>
+      <w:r>
+        <w:rPr>
+          <w:color w:val="000000" w:themeColor="text1"/>
+        </w:rPr>
+        <w:t xml:space="preserve">-th </w:t>
+      </w:r>
+      <w:r>
+        <w:rPr>
+          <w:color w:val="000000" w:themeColor="text1"/>
+        </w:rPr>
+        <w:t>iteratio</w:t>
+      </w:r>
+      <w:r>
+        <w:rPr>
+          <w:color w:val="000000" w:themeColor="text1"/>
+        </w:rPr>
+        <w:t>n</w:t>
+      </w:r>
+      <w:r>
+        <w:rPr>
+          <w:color w:val="000000" w:themeColor="text1"/>
+        </w:rPr>
+        <w:t xml:space="preserve">, </w:t>
+      </w:r>
+      <w:r>
+        <w:rPr>
+          <w:color w:val="000000" w:themeColor="text1"/>
+        </w:rPr>
+        <w:t>step 1 is run. On</w:t>
+      </w:r>
+      <w:r>
+        <w:rPr>
+          <w:color w:val="000000" w:themeColor="text1"/>
+        </w:rPr>
+        <w:t xml:space="preserve"> the </w:t>
+      </w:r>
+      <m:oMath>
+        <m:r>
+          <w:rPr>
+            <w:rFonts w:ascii="Cambria Math" w:hAnsi="Cambria Math"/>
+            <w:color w:val="000000" w:themeColor="text1"/>
+          </w:rPr>
+          <m:t>1</m:t>
+        </m:r>
+      </m:oMath>
+      <w:proofErr w:type="gramStart"/>
+      <w:r>
+        <w:rPr>
+          <w:color w:val="000000" w:themeColor="text1"/>
+          <w:vertAlign w:val="superscript"/>
+        </w:rPr>
+        <w:t>st</w:t>
+      </w:r>
+      <w:r>
+        <w:rPr>
+          <w:color w:val="000000" w:themeColor="text1"/>
+        </w:rPr>
+        <w:t xml:space="preserve"> </w:t>
+      </w:r>
+      <w:r>
+        <w:rPr>
+          <w:color w:val="000000" w:themeColor="text1"/>
+        </w:rPr>
+        <w:t xml:space="preserve"> iteration</w:t>
+      </w:r>
+      <w:proofErr w:type="gramEnd"/>
+      <w:r>
+        <w:rPr>
+          <w:color w:val="000000" w:themeColor="text1"/>
+        </w:rPr>
+        <w:t>, steps 2 and 1 are run</w:t>
+      </w:r>
+      <w:r>
+        <w:rPr>
+          <w:color w:val="000000" w:themeColor="text1"/>
+        </w:rPr>
+        <w:t xml:space="preserve">. </w:t>
+      </w:r>
+      <w:r>
+        <w:rPr>
+          <w:color w:val="000000" w:themeColor="text1"/>
+        </w:rPr>
+        <w:t>On</w:t>
+      </w:r>
+      <w:r>
+        <w:rPr>
+          <w:color w:val="000000" w:themeColor="text1"/>
+        </w:rPr>
+        <w:t xml:space="preserve"> the </w:t>
+      </w:r>
+      <m:oMath>
+        <m:r>
+          <w:rPr>
+            <w:rFonts w:ascii="Cambria Math" w:hAnsi="Cambria Math"/>
+            <w:color w:val="000000" w:themeColor="text1"/>
+          </w:rPr>
+          <m:t>2</m:t>
+        </m:r>
+      </m:oMath>
+      <w:proofErr w:type="gramStart"/>
+      <w:r>
+        <w:rPr>
+          <w:color w:val="000000" w:themeColor="text1"/>
+          <w:vertAlign w:val="superscript"/>
+        </w:rPr>
+        <w:t>nd</w:t>
+      </w:r>
+      <w:r>
+        <w:rPr>
+          <w:color w:val="000000" w:themeColor="text1"/>
+        </w:rPr>
+        <w:t xml:space="preserve"> </w:t>
+      </w:r>
+      <w:r>
+        <w:rPr>
+          <w:color w:val="000000" w:themeColor="text1"/>
+        </w:rPr>
+        <w:t xml:space="preserve"> iteration</w:t>
+      </w:r>
+      <w:proofErr w:type="gramEnd"/>
+      <w:r>
+        <w:rPr>
+          <w:color w:val="000000" w:themeColor="text1"/>
+        </w:rPr>
+        <w:t>, steps 2 and 1 are run</w:t>
+      </w:r>
+      <w:r>
+        <w:rPr>
+          <w:color w:val="000000" w:themeColor="text1"/>
+        </w:rPr>
+        <w:t>, and so on.</w:t>
+      </w:r>
+    </w:p>
+    <w:p>
+      <w:pPr>
+        <w:ind w:left="1710"/>
+        <w:rPr>
+          <w:color w:val="000000" w:themeColor="text1"/>
+        </w:rPr>
+      </w:pPr>
+    </w:p>
+    <w:p>
+      <w:pPr>
+        <w:ind w:left="1710"/>
+        <w:rPr>
+          <w:color w:val="000000" w:themeColor="text1"/>
+        </w:rPr>
+      </w:pPr>
+      <w:r>
+        <w:rPr>
+          <w:color w:val="000000" w:themeColor="text1"/>
+        </w:rPr>
+        <w:t xml:space="preserve">Define </w:t>
+      </w:r>
+      <m:oMath>
+        <m:r>
+          <w:rPr>
+            <w:rFonts w:ascii="Cambria Math" w:hAnsi="Cambria Math"/>
+            <w:color w:val="000000" w:themeColor="text1"/>
+          </w:rPr>
+          <m:t>p(n)</m:t>
+        </m:r>
+      </m:oMath>
+      <w:r>
+        <w:rPr>
+          <w:color w:val="000000" w:themeColor="text1"/>
+        </w:rPr>
+        <w:t xml:space="preserve"> to mean “</w:t>
+      </w:r>
+      <m:oMath>
+        <m:r>
+          <w:rPr>
+            <w:rFonts w:ascii="Cambria Math" w:hAnsi="Cambria Math"/>
+            <w:color w:val="000000" w:themeColor="text1"/>
+          </w:rPr>
+          <m:t>R</m:t>
+        </m:r>
+      </m:oMath>
+      <w:r>
+        <w:rPr>
+          <w:color w:val="000000" w:themeColor="text1"/>
+        </w:rPr>
+        <w:t xml:space="preserve"> at the </w:t>
+      </w:r>
+      <m:oMath>
+        <m:r>
+          <w:rPr>
+            <w:rFonts w:ascii="Cambria Math" w:hAnsi="Cambria Math"/>
+            <w:color w:val="000000" w:themeColor="text1"/>
+          </w:rPr>
+          <m:t>n</m:t>
+        </m:r>
+      </m:oMath>
+      <w:r>
+        <w:rPr>
+          <w:color w:val="000000" w:themeColor="text1"/>
+        </w:rPr>
+        <w:t xml:space="preserve">-th iteration is a simple ordering on set </w:t>
+      </w:r>
+      <m:oMath>
+        <m:sSup>
+          <m:sSupPr>
+            <m:ctrlPr>
+              <w:rPr>
+                <w:rFonts w:ascii="Cambria Math" w:hAnsi="Cambria Math"/>
+                <w:i/>
+                <w:color w:val="000000" w:themeColor="text1"/>
+              </w:rPr>
+            </m:ctrlPr>
+          </m:sSupPr>
+          <m:e>
+            <m:r>
+              <w:rPr>
+                <w:rFonts w:ascii="Cambria Math" w:hAnsi="Cambria Math"/>
+                <w:color w:val="000000" w:themeColor="text1"/>
+              </w:rPr>
+              <m:t>A</m:t>
+            </m:r>
+          </m:e>
+          <m:sup>
+            <m:r>
+              <w:rPr>
+                <w:rFonts w:ascii="Cambria Math" w:hAnsi="Cambria Math"/>
+                <w:color w:val="000000" w:themeColor="text1"/>
+              </w:rPr>
+              <m:t>'</m:t>
+            </m:r>
+          </m:sup>
+        </m:sSup>
+        <m:r>
+          <w:rPr>
+            <w:rFonts w:ascii="Cambria Math" w:hAnsi="Cambria Math"/>
+            <w:color w:val="000000" w:themeColor="text1"/>
+          </w:rPr>
+          <m:t>⊆A</m:t>
+        </m:r>
+      </m:oMath>
+      <w:r>
+        <w:rPr>
+          <w:color w:val="000000" w:themeColor="text1"/>
+        </w:rPr>
+        <w:t xml:space="preserve">, which at the moment </w:t>
+      </w:r>
+      <w:r>
+        <w:rPr>
+          <w:color w:val="000000" w:themeColor="text1"/>
+        </w:rPr>
+        <w:t>h</w:t>
+      </w:r>
+      <w:r>
+        <w:rPr>
+          <w:color w:val="000000" w:themeColor="text1"/>
+        </w:rPr>
+        <w:t xml:space="preserve">as </w:t>
+      </w:r>
+      <m:oMath>
+        <m:r>
+          <w:rPr>
+            <w:rFonts w:ascii="Cambria Math" w:hAnsi="Cambria Math"/>
+            <w:color w:val="000000" w:themeColor="text1"/>
+          </w:rPr>
+          <m:t>n</m:t>
+        </m:r>
+      </m:oMath>
+      <w:r>
+        <w:rPr>
+          <w:color w:val="000000" w:themeColor="text1"/>
+        </w:rPr>
+        <w:t xml:space="preserve"> elements</w:t>
+      </w:r>
+      <w:r>
+        <w:rPr>
+          <w:color w:val="000000" w:themeColor="text1"/>
+        </w:rPr>
+        <w:t>.</w:t>
+      </w:r>
+      <w:r>
+        <w:rPr>
+          <w:color w:val="000000" w:themeColor="text1"/>
+        </w:rPr>
+        <w:t>”</w:t>
+      </w:r>
+    </w:p>
+    <w:p>
+      <w:pPr>
+        <w:ind w:left="1710"/>
+        <w:rPr>
+          <w:color w:val="000000" w:themeColor="text1"/>
+        </w:rPr>
+      </w:pPr>
+    </w:p>
+    <w:p>
+      <w:pPr>
+        <w:ind w:left="1710"/>
+        <w:rPr>
+          <w:color w:val="000000" w:themeColor="text1"/>
+        </w:rPr>
+      </w:pPr>
+      <w:r>
+        <w:rPr>
+          <w:color w:val="000000" w:themeColor="text1"/>
+        </w:rPr>
+        <w:t xml:space="preserve">Base case: </w:t>
+      </w:r>
+    </w:p>
+    <w:p>
+      <w:pPr>
+        <w:ind w:left="1710"/>
+        <w:rPr>
+          <w:color w:val="000000" w:themeColor="text1"/>
+        </w:rPr>
+      </w:pPr>
+      <w:r>
+        <w:rPr>
+          <w:color w:val="000000" w:themeColor="text1"/>
+        </w:rPr>
+        <w:t xml:space="preserve">Want to prove </w:t>
+      </w:r>
+      <m:oMath>
+        <m:r>
+          <w:rPr>
+            <w:rFonts w:ascii="Cambria Math" w:hAnsi="Cambria Math"/>
+            <w:color w:val="000000" w:themeColor="text1"/>
+          </w:rPr>
+          <m:t>p</m:t>
+        </m:r>
         <m:d>
           <m:dPr>
             <m:ctrlPr>
               <w:rPr>
                 <w:rFonts w:ascii="Cambria Math" w:hAnsi="Cambria Math"/>
                 <w:i/>
-                <w:color w:val="7030A0"/>
+                <w:color w:val="000000" w:themeColor="text1"/>
               </w:rPr>
             </m:ctrlPr>
           </m:dPr>
@@ -6965,25 +7254,419 @@
             <m:r>
               <w:rPr>
                 <w:rFonts w:ascii="Cambria Math" w:hAnsi="Cambria Math"/>
-                <w:color w:val="7030A0"/>
-              </w:rPr>
-              <m:t>x,y</m:t>
+                <w:color w:val="000000" w:themeColor="text1"/>
+              </w:rPr>
+              <m:t>0</m:t>
             </m:r>
           </m:e>
         </m:d>
         <m:r>
           <w:rPr>
             <w:rFonts w:ascii="Cambria Math" w:hAnsi="Cambria Math"/>
-            <w:color w:val="7030A0"/>
-          </w:rPr>
-          <m:t>∉R</m:t>
-        </m:r>
-      </m:oMath>
-      <w:r>
-        <w:rPr>
-          <w:color w:val="7030A0"/>
-        </w:rPr>
-        <w:t xml:space="preserve"> and </w:t>
+            <w:color w:val="000000" w:themeColor="text1"/>
+          </w:rPr>
+          <m:t xml:space="preserve">. </m:t>
+        </m:r>
+        <m:sSup>
+          <m:sSupPr>
+            <m:ctrlPr>
+              <w:rPr>
+                <w:rFonts w:ascii="Cambria Math" w:hAnsi="Cambria Math"/>
+                <w:i/>
+                <w:color w:val="000000" w:themeColor="text1"/>
+              </w:rPr>
+            </m:ctrlPr>
+          </m:sSupPr>
+          <m:e>
+            <m:r>
+              <w:rPr>
+                <w:rFonts w:ascii="Cambria Math" w:hAnsi="Cambria Math"/>
+                <w:color w:val="000000" w:themeColor="text1"/>
+              </w:rPr>
+              <m:t>A</m:t>
+            </m:r>
+          </m:e>
+          <m:sup>
+            <m:r>
+              <w:rPr>
+                <w:rFonts w:ascii="Cambria Math" w:hAnsi="Cambria Math"/>
+                <w:color w:val="000000" w:themeColor="text1"/>
+              </w:rPr>
+              <m:t>'</m:t>
+            </m:r>
+          </m:sup>
+        </m:sSup>
+        <m:r>
+          <w:rPr>
+            <w:rFonts w:ascii="Cambria Math" w:hAnsi="Cambria Math"/>
+            <w:color w:val="000000" w:themeColor="text1"/>
+          </w:rPr>
+          <m:t>=∅</m:t>
+        </m:r>
+      </m:oMath>
+      <w:r>
+        <w:rPr>
+          <w:color w:val="000000" w:themeColor="text1"/>
+        </w:rPr>
+        <w:t xml:space="preserve">. Take </w:t>
+      </w:r>
+      <m:oMath>
+        <m:r>
+          <w:rPr>
+            <w:rFonts w:ascii="Cambria Math" w:hAnsi="Cambria Math"/>
+            <w:color w:val="000000" w:themeColor="text1"/>
+          </w:rPr>
+          <m:t>R</m:t>
+        </m:r>
+      </m:oMath>
+      <w:r>
+        <w:rPr>
+          <w:color w:val="000000" w:themeColor="text1"/>
+        </w:rPr>
+        <w:t xml:space="preserve">’s transitive closure. </w:t>
+      </w:r>
+      <m:oMath>
+        <m:r>
+          <w:rPr>
+            <w:rFonts w:ascii="Cambria Math" w:hAnsi="Cambria Math"/>
+            <w:color w:val="000000" w:themeColor="text1"/>
+          </w:rPr>
+          <m:t>R</m:t>
+        </m:r>
+      </m:oMath>
+      <w:r>
+        <w:rPr>
+          <w:color w:val="000000" w:themeColor="text1"/>
+        </w:rPr>
+        <w:t xml:space="preserve"> is a simple ordering because it is vacuously true.</w:t>
+      </w:r>
+    </w:p>
+    <w:p>
+      <w:pPr>
+        <w:ind w:left="1710"/>
+        <w:rPr>
+          <w:color w:val="000000" w:themeColor="text1"/>
+        </w:rPr>
+      </w:pPr>
+    </w:p>
+    <w:p>
+      <w:pPr>
+        <w:ind w:left="1710"/>
+        <w:rPr>
+          <w:color w:val="000000" w:themeColor="text1"/>
+        </w:rPr>
+      </w:pPr>
+      <w:r>
+        <w:rPr>
+          <w:color w:val="000000" w:themeColor="text1"/>
+        </w:rPr>
+        <w:t>Induction:</w:t>
+      </w:r>
+    </w:p>
+    <w:p>
+      <w:pPr>
+        <w:ind w:left="1710"/>
+        <w:rPr>
+          <w:color w:val="000000" w:themeColor="text1"/>
+        </w:rPr>
+      </w:pPr>
+      <w:r>
+        <w:rPr>
+          <w:color w:val="000000" w:themeColor="text1"/>
+        </w:rPr>
+        <w:t xml:space="preserve">Assume </w:t>
+      </w:r>
+      <m:oMath>
+        <m:r>
+          <w:rPr>
+            <w:rFonts w:ascii="Cambria Math" w:hAnsi="Cambria Math"/>
+            <w:color w:val="000000" w:themeColor="text1"/>
+          </w:rPr>
+          <m:t>p(n)</m:t>
+        </m:r>
+      </m:oMath>
+      <w:r>
+        <w:rPr>
+          <w:color w:val="000000" w:themeColor="text1"/>
+        </w:rPr>
+        <w:t xml:space="preserve">, want to prove </w:t>
+      </w:r>
+      <m:oMath>
+        <m:r>
+          <w:rPr>
+            <w:rFonts w:ascii="Cambria Math" w:hAnsi="Cambria Math"/>
+            <w:color w:val="000000" w:themeColor="text1"/>
+          </w:rPr>
+          <m:t>p(n+1)</m:t>
+        </m:r>
+      </m:oMath>
+      <w:r>
+        <w:rPr>
+          <w:color w:val="000000" w:themeColor="text1"/>
+        </w:rPr>
+        <w:t>.</w:t>
+      </w:r>
+      <w:r>
+        <w:rPr>
+          <w:color w:val="000000" w:themeColor="text1"/>
+        </w:rPr>
+        <w:t xml:space="preserve"> So</w:t>
+      </w:r>
+      <w:r>
+        <w:rPr>
+          <w:color w:val="000000" w:themeColor="text1"/>
+        </w:rPr>
+        <w:t>,</w:t>
+      </w:r>
+      <w:r>
+        <w:rPr>
+          <w:color w:val="000000" w:themeColor="text1"/>
+        </w:rPr>
+        <w:t xml:space="preserve"> </w:t>
+      </w:r>
+      <m:oMath>
+        <m:sSup>
+          <m:sSupPr>
+            <m:ctrlPr>
+              <w:rPr>
+                <w:rFonts w:ascii="Cambria Math" w:hAnsi="Cambria Math"/>
+                <w:i/>
+                <w:color w:val="000000" w:themeColor="text1"/>
+              </w:rPr>
+            </m:ctrlPr>
+          </m:sSupPr>
+          <m:e>
+            <m:r>
+              <w:rPr>
+                <w:rFonts w:ascii="Cambria Math" w:hAnsi="Cambria Math"/>
+                <w:color w:val="000000" w:themeColor="text1"/>
+              </w:rPr>
+              <m:t>A</m:t>
+            </m:r>
+          </m:e>
+          <m:sup>
+            <m:r>
+              <w:rPr>
+                <w:rFonts w:ascii="Cambria Math" w:hAnsi="Cambria Math"/>
+                <w:color w:val="000000" w:themeColor="text1"/>
+              </w:rPr>
+              <m:t>'</m:t>
+            </m:r>
+          </m:sup>
+        </m:sSup>
+      </m:oMath>
+      <w:r>
+        <w:rPr>
+          <w:color w:val="000000" w:themeColor="text1"/>
+        </w:rPr>
+        <w:t xml:space="preserve"> has </w:t>
+      </w:r>
+      <m:oMath>
+        <m:r>
+          <w:rPr>
+            <w:rFonts w:ascii="Cambria Math" w:hAnsi="Cambria Math"/>
+            <w:color w:val="000000" w:themeColor="text1"/>
+          </w:rPr>
+          <m:t>n</m:t>
+        </m:r>
+      </m:oMath>
+      <w:r>
+        <w:rPr>
+          <w:color w:val="000000" w:themeColor="text1"/>
+        </w:rPr>
+        <w:t xml:space="preserve"> elements</w:t>
+      </w:r>
+      <w:r>
+        <w:rPr>
+          <w:color w:val="000000" w:themeColor="text1"/>
+        </w:rPr>
+        <w:t xml:space="preserve"> at the </w:t>
+      </w:r>
+      <m:oMath>
+        <m:r>
+          <w:rPr>
+            <w:rFonts w:ascii="Cambria Math" w:hAnsi="Cambria Math"/>
+            <w:color w:val="000000" w:themeColor="text1"/>
+          </w:rPr>
+          <m:t>n</m:t>
+        </m:r>
+      </m:oMath>
+      <w:r>
+        <w:rPr>
+          <w:color w:val="000000" w:themeColor="text1"/>
+        </w:rPr>
+        <w:t>-th iteration and is a simple ordering</w:t>
+      </w:r>
+      <w:r>
+        <w:rPr>
+          <w:color w:val="000000" w:themeColor="text1"/>
+        </w:rPr>
+        <w:t>.</w:t>
+      </w:r>
+      <w:r>
+        <w:rPr>
+          <w:color w:val="000000" w:themeColor="text1"/>
+        </w:rPr>
+        <w:t xml:space="preserve"> We add an item </w:t>
+      </w:r>
+      <m:oMath>
+        <m:r>
+          <w:rPr>
+            <w:rFonts w:ascii="Cambria Math" w:hAnsi="Cambria Math"/>
+            <w:color w:val="000000" w:themeColor="text1"/>
+          </w:rPr>
+          <m:t>x∈A</m:t>
+        </m:r>
+        <m:r>
+          <w:rPr>
+            <w:rFonts w:ascii="Cambria Math" w:hAnsi="Cambria Math"/>
+            <w:color w:val="000000" w:themeColor="text1"/>
+          </w:rPr>
+          <m:t>∖</m:t>
+        </m:r>
+        <m:sSup>
+          <m:sSupPr>
+            <m:ctrlPr>
+              <w:rPr>
+                <w:rFonts w:ascii="Cambria Math" w:hAnsi="Cambria Math"/>
+                <w:i/>
+                <w:color w:val="000000" w:themeColor="text1"/>
+              </w:rPr>
+            </m:ctrlPr>
+          </m:sSupPr>
+          <m:e>
+            <m:r>
+              <w:rPr>
+                <w:rFonts w:ascii="Cambria Math" w:hAnsi="Cambria Math"/>
+                <w:color w:val="000000" w:themeColor="text1"/>
+              </w:rPr>
+              <m:t>A</m:t>
+            </m:r>
+          </m:e>
+          <m:sup>
+            <m:r>
+              <w:rPr>
+                <w:rFonts w:ascii="Cambria Math" w:hAnsi="Cambria Math"/>
+                <w:color w:val="000000" w:themeColor="text1"/>
+              </w:rPr>
+              <m:t>'</m:t>
+            </m:r>
+          </m:sup>
+        </m:sSup>
+      </m:oMath>
+      <w:r>
+        <w:rPr>
+          <w:color w:val="000000" w:themeColor="text1"/>
+        </w:rPr>
+        <w:t xml:space="preserve"> </w:t>
+      </w:r>
+      <w:r>
+        <w:rPr>
+          <w:color w:val="000000" w:themeColor="text1"/>
+        </w:rPr>
+        <w:t xml:space="preserve"> to </w:t>
+      </w:r>
+      <m:oMath>
+        <m:sSup>
+          <m:sSupPr>
+            <m:ctrlPr>
+              <w:rPr>
+                <w:rFonts w:ascii="Cambria Math" w:hAnsi="Cambria Math"/>
+                <w:i/>
+                <w:color w:val="000000" w:themeColor="text1"/>
+              </w:rPr>
+            </m:ctrlPr>
+          </m:sSupPr>
+          <m:e>
+            <m:r>
+              <w:rPr>
+                <w:rFonts w:ascii="Cambria Math" w:hAnsi="Cambria Math"/>
+                <w:color w:val="000000" w:themeColor="text1"/>
+              </w:rPr>
+              <m:t>A</m:t>
+            </m:r>
+          </m:e>
+          <m:sup>
+            <m:r>
+              <w:rPr>
+                <w:rFonts w:ascii="Cambria Math" w:hAnsi="Cambria Math"/>
+                <w:color w:val="000000" w:themeColor="text1"/>
+              </w:rPr>
+              <m:t>'</m:t>
+            </m:r>
+          </m:sup>
+        </m:sSup>
+      </m:oMath>
+      <w:r>
+        <w:rPr>
+          <w:color w:val="000000" w:themeColor="text1"/>
+        </w:rPr>
+        <w:t xml:space="preserve"> </w:t>
+      </w:r>
+      <w:r>
+        <w:rPr>
+          <w:color w:val="000000" w:themeColor="text1"/>
+        </w:rPr>
+        <w:t xml:space="preserve">and do steps 2 and 1. This makes </w:t>
+      </w:r>
+      <m:oMath>
+        <m:r>
+          <w:rPr>
+            <w:rFonts w:ascii="Cambria Math" w:hAnsi="Cambria Math"/>
+            <w:color w:val="000000" w:themeColor="text1"/>
+          </w:rPr>
+          <m:t>R</m:t>
+        </m:r>
+      </m:oMath>
+      <w:r>
+        <w:rPr>
+          <w:color w:val="000000" w:themeColor="text1"/>
+        </w:rPr>
+        <w:t xml:space="preserve"> a simple order because </w:t>
+      </w:r>
+      <m:oMath>
+        <m:r>
+          <w:rPr>
+            <w:rFonts w:ascii="Cambria Math" w:hAnsi="Cambria Math"/>
+            <w:color w:val="000000" w:themeColor="text1"/>
+          </w:rPr>
+          <m:t>∀y∈</m:t>
+        </m:r>
+        <m:sSup>
+          <m:sSupPr>
+            <m:ctrlPr>
+              <w:rPr>
+                <w:rFonts w:ascii="Cambria Math" w:hAnsi="Cambria Math"/>
+                <w:i/>
+                <w:color w:val="000000" w:themeColor="text1"/>
+              </w:rPr>
+            </m:ctrlPr>
+          </m:sSupPr>
+          <m:e>
+            <m:r>
+              <w:rPr>
+                <w:rFonts w:ascii="Cambria Math" w:hAnsi="Cambria Math"/>
+                <w:color w:val="000000" w:themeColor="text1"/>
+              </w:rPr>
+              <m:t>A</m:t>
+            </m:r>
+          </m:e>
+          <m:sup>
+            <m:r>
+              <w:rPr>
+                <w:rFonts w:ascii="Cambria Math" w:hAnsi="Cambria Math"/>
+                <w:color w:val="000000" w:themeColor="text1"/>
+              </w:rPr>
+              <m:t>'</m:t>
+            </m:r>
+          </m:sup>
+        </m:sSup>
+      </m:oMath>
+      <w:r>
+        <w:rPr>
+          <w:color w:val="000000" w:themeColor="text1"/>
+        </w:rPr>
+        <w:t xml:space="preserve">, either </w:t>
       </w:r>
       <m:oMath>
         <m:d>
@@ -6992,7 +7675,7 @@
               <w:rPr>
                 <w:rFonts w:ascii="Cambria Math" w:hAnsi="Cambria Math"/>
                 <w:i/>
-                <w:color w:val="7030A0"/>
+                <w:color w:val="000000" w:themeColor="text1"/>
               </w:rPr>
             </m:ctrlPr>
           </m:dPr>
@@ -7000,163 +7683,89 @@
             <m:r>
               <w:rPr>
                 <w:rFonts w:ascii="Cambria Math" w:hAnsi="Cambria Math"/>
-                <w:color w:val="7030A0"/>
-              </w:rPr>
-              <m:t>y,x</m:t>
+                <w:color w:val="000000" w:themeColor="text1"/>
+              </w:rPr>
+              <m:t>x,y</m:t>
             </m:r>
           </m:e>
         </m:d>
         <m:r>
           <w:rPr>
             <w:rFonts w:ascii="Cambria Math" w:hAnsi="Cambria Math"/>
-            <w:color w:val="7030A0"/>
-          </w:rPr>
-          <m:t>∉R</m:t>
-        </m:r>
-      </m:oMath>
-      <w:r>
-        <w:rPr>
-          <w:color w:val="7030A0"/>
-        </w:rPr>
-        <w:t xml:space="preserve">, add </w:t>
-      </w:r>
-      <m:oMath>
-        <m:r>
-          <w:rPr>
-            <w:rFonts w:ascii="Cambria Math" w:hAnsi="Cambria Math"/>
-            <w:color w:val="7030A0"/>
-          </w:rPr>
-          <m:t>(x,y)</m:t>
-        </m:r>
-      </m:oMath>
-      <w:r>
-        <w:rPr>
-          <w:color w:val="7030A0"/>
-        </w:rPr>
-        <w:t xml:space="preserve"> to </w:t>
-      </w:r>
-      <m:oMath>
-        <m:r>
-          <w:rPr>
-            <w:rFonts w:ascii="Cambria Math" w:hAnsi="Cambria Math"/>
-            <w:color w:val="7030A0"/>
-          </w:rPr>
-          <m:t>R'</m:t>
-        </m:r>
-      </m:oMath>
-      <w:r>
-        <w:rPr>
-          <w:color w:val="7030A0"/>
-        </w:rPr>
-        <w:t xml:space="preserve">. And </w:t>
-      </w:r>
-      <m:oMath>
-        <m:r>
-          <w:rPr>
-            <w:rFonts w:ascii="Cambria Math" w:hAnsi="Cambria Math"/>
-            <w:color w:val="7030A0"/>
-          </w:rPr>
-          <m:t>∀</m:t>
-        </m:r>
+            <w:color w:val="000000" w:themeColor="text1"/>
+          </w:rPr>
+          <m:t>∈</m:t>
+        </m:r>
+        <m:sSup>
+          <m:sSupPr>
+            <m:ctrlPr>
+              <w:rPr>
+                <w:rFonts w:ascii="Cambria Math" w:hAnsi="Cambria Math"/>
+                <w:i/>
+                <w:color w:val="000000" w:themeColor="text1"/>
+              </w:rPr>
+            </m:ctrlPr>
+          </m:sSupPr>
+          <m:e>
+            <m:r>
+              <w:rPr>
+                <w:rFonts w:ascii="Cambria Math" w:hAnsi="Cambria Math"/>
+                <w:color w:val="000000" w:themeColor="text1"/>
+              </w:rPr>
+              <m:t>A</m:t>
+            </m:r>
+          </m:e>
+          <m:sup>
+            <m:r>
+              <w:rPr>
+                <w:rFonts w:ascii="Cambria Math" w:hAnsi="Cambria Math"/>
+                <w:color w:val="000000" w:themeColor="text1"/>
+              </w:rPr>
+              <m:t>'</m:t>
+            </m:r>
+          </m:sup>
+        </m:sSup>
+        <m:r>
+          <w:rPr>
+            <w:rFonts w:ascii="Cambria Math" w:hAnsi="Cambria Math"/>
+            <w:color w:val="000000" w:themeColor="text1"/>
+          </w:rPr>
+          <m:t>∪{x}</m:t>
+        </m:r>
+      </m:oMath>
+      <w:r>
+        <w:rPr>
+          <w:color w:val="000000" w:themeColor="text1"/>
+        </w:rPr>
+        <w:t xml:space="preserve"> or </w:t>
+      </w:r>
+      <m:oMath>
         <m:d>
           <m:dPr>
             <m:ctrlPr>
               <w:rPr>
                 <w:rFonts w:ascii="Cambria Math" w:hAnsi="Cambria Math"/>
                 <w:i/>
-                <w:color w:val="7030A0"/>
+                <w:color w:val="000000" w:themeColor="text1"/>
               </w:rPr>
             </m:ctrlPr>
           </m:dPr>
           <m:e>
-            <m:sSup>
-              <m:sSupPr>
-                <m:ctrlPr>
-                  <w:rPr>
-                    <w:rFonts w:ascii="Cambria Math" w:hAnsi="Cambria Math"/>
-                    <w:i/>
-                    <w:color w:val="7030A0"/>
-                  </w:rPr>
-                </m:ctrlPr>
-              </m:sSupPr>
-              <m:e>
-                <m:r>
-                  <w:rPr>
-                    <w:rFonts w:ascii="Cambria Math" w:hAnsi="Cambria Math"/>
-                    <w:color w:val="7030A0"/>
-                  </w:rPr>
-                  <m:t>x</m:t>
-                </m:r>
-              </m:e>
-              <m:sup>
-                <m:r>
-                  <w:rPr>
-                    <w:rFonts w:ascii="Cambria Math" w:hAnsi="Cambria Math"/>
-                    <w:color w:val="7030A0"/>
-                  </w:rPr>
-                  <m:t>'</m:t>
-                </m:r>
-              </m:sup>
-            </m:sSup>
-            <m:r>
-              <w:rPr>
-                <w:rFonts w:ascii="Cambria Math" w:hAnsi="Cambria Math"/>
-                <w:color w:val="7030A0"/>
-              </w:rPr>
-              <m:t>,</m:t>
-            </m:r>
-            <m:sSup>
-              <m:sSupPr>
-                <m:ctrlPr>
-                  <w:rPr>
-                    <w:rFonts w:ascii="Cambria Math" w:hAnsi="Cambria Math"/>
-                    <w:i/>
-                    <w:color w:val="7030A0"/>
-                  </w:rPr>
-                </m:ctrlPr>
-              </m:sSupPr>
-              <m:e>
-                <m:r>
-                  <w:rPr>
-                    <w:rFonts w:ascii="Cambria Math" w:hAnsi="Cambria Math"/>
-                    <w:color w:val="7030A0"/>
-                  </w:rPr>
-                  <m:t>y</m:t>
-                </m:r>
-              </m:e>
-              <m:sup>
-                <m:r>
-                  <w:rPr>
-                    <w:rFonts w:ascii="Cambria Math" w:hAnsi="Cambria Math"/>
-                    <w:color w:val="7030A0"/>
-                  </w:rPr>
-                  <m:t>'</m:t>
-                </m:r>
-              </m:sup>
-            </m:sSup>
+            <m:r>
+              <w:rPr>
+                <w:rFonts w:ascii="Cambria Math" w:hAnsi="Cambria Math"/>
+                <w:color w:val="000000" w:themeColor="text1"/>
+              </w:rPr>
+              <m:t>y,x</m:t>
+            </m:r>
           </m:e>
         </m:d>
         <m:r>
           <w:rPr>
             <w:rFonts w:ascii="Cambria Math" w:hAnsi="Cambria Math"/>
-            <w:color w:val="7030A0"/>
-          </w:rPr>
-          <m:t>∈R</m:t>
-        </m:r>
-      </m:oMath>
-      <w:r>
-        <w:rPr>
-          <w:color w:val="7030A0"/>
-        </w:rPr>
-        <w:t xml:space="preserve">, add </w:t>
-      </w:r>
-      <m:oMath>
-        <m:r>
-          <w:rPr>
-            <w:rFonts w:ascii="Cambria Math" w:hAnsi="Cambria Math"/>
-            <w:color w:val="7030A0"/>
-          </w:rPr>
-          <m:t>(</m:t>
+            <w:color w:val="000000" w:themeColor="text1"/>
+          </w:rPr>
+          <m:t>∈</m:t>
         </m:r>
         <m:sSup>
           <m:sSupPr>
@@ -7164,7 +7773,7 @@
               <w:rPr>
                 <w:rFonts w:ascii="Cambria Math" w:hAnsi="Cambria Math"/>
                 <w:i/>
-                <w:color w:val="7030A0"/>
+                <w:color w:val="000000" w:themeColor="text1"/>
               </w:rPr>
             </m:ctrlPr>
           </m:sSupPr>
@@ -7172,16 +7781,16 @@
             <m:r>
               <w:rPr>
                 <w:rFonts w:ascii="Cambria Math" w:hAnsi="Cambria Math"/>
-                <w:color w:val="7030A0"/>
-              </w:rPr>
-              <m:t>x</m:t>
+                <w:color w:val="000000" w:themeColor="text1"/>
+              </w:rPr>
+              <m:t>A</m:t>
             </m:r>
           </m:e>
           <m:sup>
             <m:r>
               <w:rPr>
                 <w:rFonts w:ascii="Cambria Math" w:hAnsi="Cambria Math"/>
-                <w:color w:val="7030A0"/>
+                <w:color w:val="000000" w:themeColor="text1"/>
               </w:rPr>
               <m:t>'</m:t>
             </m:r>
@@ -7190,50 +7799,79 @@
         <m:r>
           <w:rPr>
             <w:rFonts w:ascii="Cambria Math" w:hAnsi="Cambria Math"/>
-            <w:color w:val="7030A0"/>
-          </w:rPr>
-          <m:t>,</m:t>
-        </m:r>
-        <m:sSup>
-          <m:sSupPr>
-            <m:ctrlPr>
-              <w:rPr>
-                <w:rFonts w:ascii="Cambria Math" w:hAnsi="Cambria Math"/>
-                <w:i/>
-                <w:color w:val="7030A0"/>
-              </w:rPr>
-            </m:ctrlPr>
-          </m:sSupPr>
-          <m:e>
-            <m:r>
-              <w:rPr>
-                <w:rFonts w:ascii="Cambria Math" w:hAnsi="Cambria Math"/>
-                <w:color w:val="7030A0"/>
-              </w:rPr>
-              <m:t>y</m:t>
-            </m:r>
-          </m:e>
-          <m:sup>
-            <m:r>
-              <w:rPr>
-                <w:rFonts w:ascii="Cambria Math" w:hAnsi="Cambria Math"/>
-                <w:color w:val="7030A0"/>
-              </w:rPr>
-              <m:t>'</m:t>
-            </m:r>
-          </m:sup>
-        </m:sSup>
-        <m:r>
-          <w:rPr>
-            <w:rFonts w:ascii="Cambria Math" w:hAnsi="Cambria Math"/>
-            <w:color w:val="7030A0"/>
+            <w:color w:val="000000" w:themeColor="text1"/>
+          </w:rPr>
+          <m:t>∪{x}</m:t>
+        </m:r>
+      </m:oMath>
+      <w:r>
+        <w:rPr>
+          <w:color w:val="000000" w:themeColor="text1"/>
+        </w:rPr>
+        <w:t xml:space="preserve"> because we picked a random </w:t>
+      </w:r>
+      <m:oMath>
+        <m:r>
+          <w:rPr>
+            <w:rFonts w:ascii="Cambria Math" w:hAnsi="Cambria Math"/>
+            <w:color w:val="000000" w:themeColor="text1"/>
+          </w:rPr>
+          <m:t>u∈A'</m:t>
+        </m:r>
+      </m:oMath>
+      <w:r>
+        <w:rPr>
+          <w:color w:val="000000" w:themeColor="text1"/>
+        </w:rPr>
+        <w:t xml:space="preserve"> to add </w:t>
+      </w:r>
+      <w:r>
+        <w:rPr>
+          <w:color w:val="000000" w:themeColor="text1"/>
+        </w:rPr>
+        <w:t xml:space="preserve">either </w:t>
+      </w:r>
+      <m:oMath>
+        <m:r>
+          <w:rPr>
+            <w:rFonts w:ascii="Cambria Math" w:hAnsi="Cambria Math"/>
+            <w:color w:val="000000" w:themeColor="text1"/>
+          </w:rPr>
+          <m:t>(u,x)</m:t>
+        </m:r>
+      </m:oMath>
+      <w:r>
+        <w:rPr>
+          <w:color w:val="000000" w:themeColor="text1"/>
+        </w:rPr>
+        <w:t xml:space="preserve"> or </w:t>
+      </w:r>
+      <m:oMath>
+        <m:r>
+          <w:rPr>
+            <w:rFonts w:ascii="Cambria Math" w:hAnsi="Cambria Math"/>
+            <w:color w:val="000000" w:themeColor="text1"/>
+          </w:rPr>
+          <m:t>(</m:t>
+        </m:r>
+        <m:r>
+          <w:rPr>
+            <w:rFonts w:ascii="Cambria Math" w:hAnsi="Cambria Math"/>
+            <w:color w:val="000000" w:themeColor="text1"/>
+          </w:rPr>
+          <m:t>x,u</m:t>
+        </m:r>
+        <m:r>
+          <w:rPr>
+            <w:rFonts w:ascii="Cambria Math" w:hAnsi="Cambria Math"/>
+            <w:color w:val="000000" w:themeColor="text1"/>
           </w:rPr>
           <m:t>)</m:t>
         </m:r>
       </m:oMath>
       <w:r>
         <w:rPr>
-          <w:color w:val="7030A0"/>
+          <w:color w:val="000000" w:themeColor="text1"/>
         </w:rPr>
         <w:t xml:space="preserve"> to </w:t>
       </w:r>
@@ -7241,207 +7879,80 @@
         <m:r>
           <w:rPr>
             <w:rFonts w:ascii="Cambria Math" w:hAnsi="Cambria Math"/>
-            <w:color w:val="7030A0"/>
-          </w:rPr>
-          <m:t>R'</m:t>
-        </m:r>
-      </m:oMath>
-      <w:r>
-        <w:rPr>
-          <w:color w:val="7030A0"/>
-        </w:rPr>
-        <w:t xml:space="preserve"> also</w:t>
-      </w:r>
-      <w:r>
-        <w:rPr>
-          <w:color w:val="7030A0"/>
+            <w:color w:val="000000" w:themeColor="text1"/>
+          </w:rPr>
+          <m:t>R</m:t>
+        </m:r>
+      </m:oMath>
+      <w:r>
+        <w:rPr>
+          <w:color w:val="000000" w:themeColor="text1"/>
+        </w:rPr>
+        <w:t xml:space="preserve"> and then made </w:t>
+      </w:r>
+      <m:oMath>
+        <m:r>
+          <w:rPr>
+            <w:rFonts w:ascii="Cambria Math" w:hAnsi="Cambria Math"/>
+            <w:color w:val="000000" w:themeColor="text1"/>
+          </w:rPr>
+          <m:t>R</m:t>
+        </m:r>
+      </m:oMath>
+      <w:r>
+        <w:rPr>
+          <w:color w:val="000000" w:themeColor="text1"/>
+        </w:rPr>
+        <w:t xml:space="preserve"> its transitive closure.</w:t>
+      </w:r>
+    </w:p>
+    <w:p>
+      <w:pPr>
+        <w:ind w:left="1710"/>
+        <w:rPr>
+          <w:color w:val="000000" w:themeColor="text1"/>
+        </w:rPr>
+      </w:pPr>
+    </w:p>
+    <w:p>
+      <w:pPr>
+        <w:ind w:left="1710"/>
+        <w:rPr>
+          <w:color w:val="000000" w:themeColor="text1"/>
+        </w:rPr>
+      </w:pPr>
+      <w:r>
+        <w:rPr>
+          <w:color w:val="000000" w:themeColor="text1"/>
+        </w:rPr>
+        <w:t xml:space="preserve">And </w:t>
+      </w:r>
+      <w:r>
+        <w:rPr>
+          <w:color w:val="000000" w:themeColor="text1"/>
+        </w:rPr>
+        <w:t>thus,</w:t>
+      </w:r>
+      <w:r>
+        <w:rPr>
+          <w:color w:val="000000" w:themeColor="text1"/>
+        </w:rPr>
+        <w:t xml:space="preserve"> the algorithm returns a valid linear extension of </w:t>
+      </w:r>
+      <m:oMath>
+        <m:r>
+          <w:rPr>
+            <w:rFonts w:ascii="Cambria Math" w:hAnsi="Cambria Math"/>
+            <w:color w:val="000000" w:themeColor="text1"/>
+          </w:rPr>
+          <m:t>R</m:t>
+        </m:r>
+      </m:oMath>
+      <w:r>
+        <w:rPr>
+          <w:color w:val="000000" w:themeColor="text1"/>
         </w:rPr>
         <w:t>.</w:t>
-      </w:r>
-      <w:r>
-        <w:rPr>
-          <w:color w:val="7030A0"/>
-        </w:rPr>
-        <w:t xml:space="preserve"> Now make </w:t>
-      </w:r>
-      <m:oMath>
-        <m:r>
-          <w:rPr>
-            <w:rFonts w:ascii="Cambria Math" w:hAnsi="Cambria Math"/>
-            <w:color w:val="7030A0"/>
-          </w:rPr>
-          <m:t>R'</m:t>
-        </m:r>
-      </m:oMath>
-      <w:r>
-        <w:rPr>
-          <w:color w:val="7030A0"/>
-        </w:rPr>
-        <w:t xml:space="preserve"> its transitive closure.</w:t>
-      </w:r>
-      <w:r>
-        <w:rPr>
-          <w:color w:val="7030A0"/>
-        </w:rPr>
-        <w:t xml:space="preserve"> </w:t>
-      </w:r>
-      <m:oMath>
-        <m:r>
-          <w:rPr>
-            <w:rFonts w:ascii="Cambria Math" w:hAnsi="Cambria Math"/>
-            <w:color w:val="7030A0"/>
-          </w:rPr>
-          <m:t>R'</m:t>
-        </m:r>
-      </m:oMath>
-      <w:r>
-        <w:rPr>
-          <w:color w:val="7030A0"/>
-        </w:rPr>
-        <w:t xml:space="preserve"> by definition is a simple ordering because </w:t>
-      </w:r>
-      <m:oMath>
-        <m:r>
-          <w:rPr>
-            <w:rFonts w:ascii="Cambria Math" w:hAnsi="Cambria Math"/>
-            <w:color w:val="7030A0"/>
-          </w:rPr>
-          <m:t>∀a,b∈A,</m:t>
-        </m:r>
-      </m:oMath>
-      <w:r>
-        <w:rPr>
-          <w:color w:val="7030A0"/>
-        </w:rPr>
-        <w:t xml:space="preserve"> either </w:t>
-      </w:r>
-      <m:oMath>
-        <m:d>
-          <m:dPr>
-            <m:ctrlPr>
-              <w:rPr>
-                <w:rFonts w:ascii="Cambria Math" w:hAnsi="Cambria Math"/>
-                <w:i/>
-                <w:color w:val="7030A0"/>
-              </w:rPr>
-            </m:ctrlPr>
-          </m:dPr>
-          <m:e>
-            <m:r>
-              <w:rPr>
-                <w:rFonts w:ascii="Cambria Math" w:hAnsi="Cambria Math"/>
-                <w:color w:val="7030A0"/>
-              </w:rPr>
-              <m:t>a,b</m:t>
-            </m:r>
-          </m:e>
-        </m:d>
-        <m:r>
-          <w:rPr>
-            <w:rFonts w:ascii="Cambria Math" w:hAnsi="Cambria Math"/>
-            <w:color w:val="7030A0"/>
-          </w:rPr>
-          <m:t>∈</m:t>
-        </m:r>
-        <m:sSup>
-          <m:sSupPr>
-            <m:ctrlPr>
-              <w:rPr>
-                <w:rFonts w:ascii="Cambria Math" w:hAnsi="Cambria Math"/>
-                <w:i/>
-                <w:color w:val="7030A0"/>
-              </w:rPr>
-            </m:ctrlPr>
-          </m:sSupPr>
-          <m:e>
-            <m:r>
-              <w:rPr>
-                <w:rFonts w:ascii="Cambria Math" w:hAnsi="Cambria Math"/>
-                <w:color w:val="7030A0"/>
-              </w:rPr>
-              <m:t>R</m:t>
-            </m:r>
-          </m:e>
-          <m:sup>
-            <m:r>
-              <w:rPr>
-                <w:rFonts w:ascii="Cambria Math" w:hAnsi="Cambria Math"/>
-                <w:color w:val="7030A0"/>
-              </w:rPr>
-              <m:t>'</m:t>
-            </m:r>
-          </m:sup>
-        </m:sSup>
-      </m:oMath>
-      <w:r>
-        <w:rPr>
-          <w:color w:val="7030A0"/>
-        </w:rPr>
-        <w:t xml:space="preserve"> or </w:t>
-      </w:r>
-      <m:oMath>
-        <m:d>
-          <m:dPr>
-            <m:ctrlPr>
-              <w:rPr>
-                <w:rFonts w:ascii="Cambria Math" w:hAnsi="Cambria Math"/>
-                <w:i/>
-                <w:color w:val="7030A0"/>
-              </w:rPr>
-            </m:ctrlPr>
-          </m:dPr>
-          <m:e>
-            <m:r>
-              <w:rPr>
-                <w:rFonts w:ascii="Cambria Math" w:hAnsi="Cambria Math"/>
-                <w:color w:val="7030A0"/>
-              </w:rPr>
-              <m:t>b,a</m:t>
-            </m:r>
-          </m:e>
-        </m:d>
-        <m:r>
-          <w:rPr>
-            <w:rFonts w:ascii="Cambria Math" w:hAnsi="Cambria Math"/>
-            <w:color w:val="7030A0"/>
-          </w:rPr>
-          <m:t>∈</m:t>
-        </m:r>
-        <m:sSup>
-          <m:sSupPr>
-            <m:ctrlPr>
-              <w:rPr>
-                <w:rFonts w:ascii="Cambria Math" w:hAnsi="Cambria Math"/>
-                <w:i/>
-                <w:color w:val="7030A0"/>
-              </w:rPr>
-            </m:ctrlPr>
-          </m:sSupPr>
-          <m:e>
-            <m:r>
-              <w:rPr>
-                <w:rFonts w:ascii="Cambria Math" w:hAnsi="Cambria Math"/>
-                <w:color w:val="7030A0"/>
-              </w:rPr>
-              <m:t>R</m:t>
-            </m:r>
-          </m:e>
-          <m:sup>
-            <m:r>
-              <w:rPr>
-                <w:rFonts w:ascii="Cambria Math" w:hAnsi="Cambria Math"/>
-                <w:color w:val="7030A0"/>
-              </w:rPr>
-              <m:t>'</m:t>
-            </m:r>
-          </m:sup>
-        </m:sSup>
-      </m:oMath>
-      <w:r>
-        <w:rPr>
-          <w:color w:val="7030A0"/>
-        </w:rPr>
-        <w:t>, or both.</w:t>
       </w:r>
     </w:p>
     <w:p>
@@ -7453,27 +7964,7 @@
         </w:numPr>
       </w:pPr>
       <w:r>
-        <w:t>We prove something strong</w:t>
-      </w:r>
-      <w:r>
-        <w:t>er</w:t>
-      </w:r>
-      <w:r>
-        <w:t xml:space="preserve">, that every partial order </w:t>
-      </w:r>
-      <m:oMath>
-        <m:r>
-          <w:rPr>
-            <w:rFonts w:ascii="Cambria Math" w:hAnsi="Cambria Math"/>
-          </w:rPr>
-          <m:t>R</m:t>
-        </m:r>
-      </m:oMath>
-      <w:r>
-        <w:t xml:space="preserve"> on </w:t>
-      </w:r>
-      <w:r>
-        <w:t xml:space="preserve">set </w:t>
+        <w:t xml:space="preserve">There are many possible simple orders for a set </w:t>
       </w:r>
       <m:oMath>
         <m:r>
@@ -7484,69 +7975,64 @@
         </m:r>
       </m:oMath>
       <w:r>
-        <w:t xml:space="preserve"> is the intersection of</w:t>
-      </w:r>
-      <w:r>
-        <w:t xml:space="preserve"> all of</w:t>
-      </w:r>
-      <w:r>
-        <w:t xml:space="preserve"> </w:t>
-      </w:r>
-      <m:oMath>
-        <m:r>
-          <w:rPr>
-            <w:rFonts w:ascii="Cambria Math" w:hAnsi="Cambria Math"/>
-          </w:rPr>
-          <m:t>R</m:t>
-        </m:r>
-      </m:oMath>
-      <w:r>
-        <w:t xml:space="preserve">’s simple order extensions. </w:t>
-      </w:r>
-      <w:r>
-        <w:t xml:space="preserve">We just proved in part a of this question that every partial order on set </w:t>
-      </w:r>
-      <m:oMath>
-        <m:r>
-          <w:rPr>
-            <w:rFonts w:ascii="Cambria Math" w:hAnsi="Cambria Math"/>
-          </w:rPr>
-          <m:t>A</m:t>
-        </m:r>
-      </m:oMath>
-      <w:r>
-        <w:t xml:space="preserve"> has a </w:t>
-      </w:r>
-      <w:r>
-        <w:t>simple</w:t>
-      </w:r>
-      <w:r>
-        <w:t xml:space="preserve"> order</w:t>
-      </w:r>
-      <w:r>
-        <w:t xml:space="preserve"> extension</w:t>
-      </w:r>
+        <w:t xml:space="preserve">. </w:t>
+      </w:r>
+      <m:oMath>
+        <m:r>
+          <w:rPr>
+            <w:rFonts w:ascii="Cambria Math" w:hAnsi="Cambria Math"/>
+          </w:rPr>
+          <m:t>∀x,y∈A</m:t>
+        </m:r>
+      </m:oMath>
+      <w:r>
+        <w:t xml:space="preserve">, a simple order could have </w:t>
+      </w:r>
+      <m:oMath>
+        <m:r>
+          <w:rPr>
+            <w:rFonts w:ascii="Cambria Math" w:hAnsi="Cambria Math"/>
+          </w:rPr>
+          <m:t>(x,y)</m:t>
+        </m:r>
+      </m:oMath>
+      <w:r>
+        <w:t xml:space="preserve">, or </w:t>
+      </w:r>
+      <m:oMath>
+        <m:r>
+          <w:rPr>
+            <w:rFonts w:ascii="Cambria Math" w:hAnsi="Cambria Math"/>
+          </w:rPr>
+          <m:t>(y,x)</m:t>
+        </m:r>
+      </m:oMath>
+      <w:r>
+        <w:t xml:space="preserve">, or both of these, in which case it means </w:t>
+      </w:r>
+      <m:oMath>
+        <m:r>
+          <w:rPr>
+            <w:rFonts w:ascii="Cambria Math" w:hAnsi="Cambria Math"/>
+          </w:rPr>
+          <m:t>x=y</m:t>
+        </m:r>
+      </m:oMath>
       <w:r>
         <w:t>.</w:t>
       </w:r>
-      <w:r>
-        <w:t xml:space="preserve"> </w:t>
-      </w:r>
-      <w:r>
-        <w:t xml:space="preserve">In fact, it has many </w:t>
-      </w:r>
-      <w:r>
-        <w:t>simple</w:t>
-      </w:r>
-      <w:r>
-        <w:t xml:space="preserve"> orders</w:t>
-      </w:r>
-      <w:r>
-        <w:t xml:space="preserve"> extensions</w:t>
-      </w:r>
-      <w:r>
-        <w:t xml:space="preserve">: </w:t>
-      </w:r>
+    </w:p>
+    <w:p>
+      <w:pPr>
+        <w:pStyle w:val="ListParagraph"/>
+        <w:ind w:left="1440"/>
+      </w:pPr>
+    </w:p>
+    <w:p>
+      <w:pPr>
+        <w:pStyle w:val="ListParagraph"/>
+        <w:ind w:left="1440"/>
+      </w:pPr>
       <m:oMath>
         <m:r>
           <w:rPr>
@@ -7556,8 +8042,25 @@
         </m:r>
       </m:oMath>
       <w:r>
-        <w:t xml:space="preserve"> such that </w:t>
-      </w:r>
+        <w:t xml:space="preserve">, one of four cases </w:t>
+      </w:r>
+      <w:proofErr w:type="gramStart"/>
+      <w:r>
+        <w:t>is</w:t>
+      </w:r>
+      <w:proofErr w:type="gramEnd"/>
+      <w:r>
+        <w:t xml:space="preserve"> true:</w:t>
+      </w:r>
+    </w:p>
+    <w:p>
+      <w:pPr>
+        <w:pStyle w:val="ListParagraph"/>
+        <w:numPr>
+          <w:ilvl w:val="2"/>
+          <w:numId w:val="1"/>
+        </w:numPr>
+      </w:pPr>
       <m:oMath>
         <m:d>
           <m:dPr>
@@ -7581,11 +8084,11 @@
           <w:rPr>
             <w:rFonts w:ascii="Cambria Math" w:hAnsi="Cambria Math"/>
           </w:rPr>
-          <m:t>∉R</m:t>
-        </m:r>
-      </m:oMath>
-      <w:r>
-        <w:t xml:space="preserve"> and </w:t>
+          <m:t>∈R</m:t>
+        </m:r>
+      </m:oMath>
+      <w:r>
+        <w:t xml:space="preserve">, </w:t>
       </w:r>
       <m:oMath>
         <m:d>
@@ -7610,12 +8113,24 @@
           <w:rPr>
             <w:rFonts w:ascii="Cambria Math" w:hAnsi="Cambria Math"/>
           </w:rPr>
-          <m:t>∉R</m:t>
-        </m:r>
-      </m:oMath>
-      <w:r>
-        <w:t xml:space="preserve">, we can add either </w:t>
-      </w:r>
+          <m:t>∉</m:t>
+        </m:r>
+        <m:r>
+          <w:rPr>
+            <w:rFonts w:ascii="Cambria Math" w:hAnsi="Cambria Math"/>
+          </w:rPr>
+          <m:t>R</m:t>
+        </m:r>
+      </m:oMath>
+    </w:p>
+    <w:p>
+      <w:pPr>
+        <w:pStyle w:val="ListParagraph"/>
+        <w:numPr>
+          <w:ilvl w:val="2"/>
+          <w:numId w:val="1"/>
+        </w:numPr>
+      </w:pPr>
       <m:oMath>
         <m:d>
           <m:dPr>
@@ -7639,166 +8154,357 @@
           <w:rPr>
             <w:rFonts w:ascii="Cambria Math" w:hAnsi="Cambria Math"/>
           </w:rPr>
-          <m:t>, (y,x)</m:t>
-        </m:r>
-      </m:oMath>
-      <w:r>
-        <w:t xml:space="preserve">, or both to the </w:t>
-      </w:r>
-      <w:r>
-        <w:t>simple</w:t>
-      </w:r>
-      <w:r>
-        <w:t xml:space="preserve"> order.</w:t>
+          <m:t xml:space="preserve">∉R, </m:t>
+        </m:r>
+        <m:d>
+          <m:dPr>
+            <m:ctrlPr>
+              <w:rPr>
+                <w:rFonts w:ascii="Cambria Math" w:hAnsi="Cambria Math"/>
+                <w:i/>
+              </w:rPr>
+            </m:ctrlPr>
+          </m:dPr>
+          <m:e>
+            <m:r>
+              <w:rPr>
+                <w:rFonts w:ascii="Cambria Math" w:hAnsi="Cambria Math"/>
+              </w:rPr>
+              <m:t>y,x</m:t>
+            </m:r>
+          </m:e>
+        </m:d>
+        <m:r>
+          <w:rPr>
+            <w:rFonts w:ascii="Cambria Math" w:hAnsi="Cambria Math"/>
+          </w:rPr>
+          <m:t>∈R</m:t>
+        </m:r>
+      </m:oMath>
+    </w:p>
+    <w:p>
+      <w:pPr>
+        <w:pStyle w:val="ListParagraph"/>
+        <w:numPr>
+          <w:ilvl w:val="2"/>
+          <w:numId w:val="1"/>
+        </w:numPr>
+      </w:pPr>
+      <m:oMath>
+        <m:d>
+          <m:dPr>
+            <m:ctrlPr>
+              <w:rPr>
+                <w:rFonts w:ascii="Cambria Math" w:hAnsi="Cambria Math"/>
+                <w:i/>
+              </w:rPr>
+            </m:ctrlPr>
+          </m:dPr>
+          <m:e>
+            <m:r>
+              <w:rPr>
+                <w:rFonts w:ascii="Cambria Math" w:hAnsi="Cambria Math"/>
+              </w:rPr>
+              <m:t>x,y</m:t>
+            </m:r>
+          </m:e>
+        </m:d>
+        <m:r>
+          <w:rPr>
+            <w:rFonts w:ascii="Cambria Math" w:hAnsi="Cambria Math"/>
+          </w:rPr>
+          <m:t>∈R</m:t>
+        </m:r>
+      </m:oMath>
+      <w:r>
+        <w:t xml:space="preserve">, </w:t>
+      </w:r>
+      <m:oMath>
+        <m:d>
+          <m:dPr>
+            <m:ctrlPr>
+              <w:rPr>
+                <w:rFonts w:ascii="Cambria Math" w:hAnsi="Cambria Math"/>
+                <w:i/>
+              </w:rPr>
+            </m:ctrlPr>
+          </m:dPr>
+          <m:e>
+            <m:r>
+              <w:rPr>
+                <w:rFonts w:ascii="Cambria Math" w:hAnsi="Cambria Math"/>
+              </w:rPr>
+              <m:t>y,x</m:t>
+            </m:r>
+          </m:e>
+        </m:d>
+        <m:r>
+          <w:rPr>
+            <w:rFonts w:ascii="Cambria Math" w:hAnsi="Cambria Math"/>
+          </w:rPr>
+          <m:t>∈</m:t>
+        </m:r>
+        <m:r>
+          <w:rPr>
+            <w:rFonts w:ascii="Cambria Math" w:hAnsi="Cambria Math"/>
+          </w:rPr>
+          <m:t>R</m:t>
+        </m:r>
+      </m:oMath>
+    </w:p>
+    <w:p>
+      <w:pPr>
+        <w:pStyle w:val="ListParagraph"/>
+        <w:numPr>
+          <w:ilvl w:val="2"/>
+          <w:numId w:val="1"/>
+        </w:numPr>
+      </w:pPr>
+      <m:oMath>
+        <m:d>
+          <m:dPr>
+            <m:ctrlPr>
+              <w:rPr>
+                <w:rFonts w:ascii="Cambria Math" w:hAnsi="Cambria Math"/>
+                <w:i/>
+              </w:rPr>
+            </m:ctrlPr>
+          </m:dPr>
+          <m:e>
+            <m:r>
+              <w:rPr>
+                <w:rFonts w:ascii="Cambria Math" w:hAnsi="Cambria Math"/>
+              </w:rPr>
+              <m:t>x,y</m:t>
+            </m:r>
+          </m:e>
+        </m:d>
+        <m:r>
+          <w:rPr>
+            <w:rFonts w:ascii="Cambria Math" w:hAnsi="Cambria Math"/>
+          </w:rPr>
+          <m:t>∉</m:t>
+        </m:r>
+        <m:r>
+          <w:rPr>
+            <w:rFonts w:ascii="Cambria Math" w:hAnsi="Cambria Math"/>
+          </w:rPr>
+          <m:t>R</m:t>
+        </m:r>
+      </m:oMath>
+      <w:r>
+        <w:t xml:space="preserve">, </w:t>
+      </w:r>
+      <m:oMath>
+        <m:d>
+          <m:dPr>
+            <m:ctrlPr>
+              <w:rPr>
+                <w:rFonts w:ascii="Cambria Math" w:hAnsi="Cambria Math"/>
+                <w:i/>
+              </w:rPr>
+            </m:ctrlPr>
+          </m:dPr>
+          <m:e>
+            <m:r>
+              <w:rPr>
+                <w:rFonts w:ascii="Cambria Math" w:hAnsi="Cambria Math"/>
+              </w:rPr>
+              <m:t>y,x</m:t>
+            </m:r>
+          </m:e>
+        </m:d>
+        <m:r>
+          <w:rPr>
+            <w:rFonts w:ascii="Cambria Math" w:hAnsi="Cambria Math"/>
+          </w:rPr>
+          <m:t>∉R</m:t>
+        </m:r>
+      </m:oMath>
+    </w:p>
+    <w:p/>
+    <w:p>
+      <w:pPr>
+        <w:ind w:left="1440"/>
+      </w:pPr>
+      <w:r>
+        <w:t xml:space="preserve">In case i, </w:t>
+      </w:r>
+      <w:r>
+        <w:t xml:space="preserve">the simple orders whose intersection satisfies this </w:t>
+      </w:r>
+      <w:r>
+        <w:t>are</w:t>
+      </w:r>
+      <w:r>
+        <w:t xml:space="preserve"> simple orders who all have </w:t>
+      </w:r>
+      <m:oMath>
+        <m:r>
+          <w:rPr>
+            <w:rFonts w:ascii="Cambria Math" w:hAnsi="Cambria Math"/>
+          </w:rPr>
+          <m:t>(x,y)</m:t>
+        </m:r>
+      </m:oMath>
+      <w:r>
+        <w:t xml:space="preserve">, but at least one has to not have </w:t>
+      </w:r>
+      <m:oMath>
+        <m:r>
+          <w:rPr>
+            <w:rFonts w:ascii="Cambria Math" w:hAnsi="Cambria Math"/>
+          </w:rPr>
+          <m:t>(y,x)</m:t>
+        </m:r>
+      </m:oMath>
+      <w:r>
+        <w:t>.</w:t>
+      </w:r>
+    </w:p>
+    <w:p>
+      <w:pPr>
+        <w:ind w:left="1440"/>
+      </w:pPr>
+    </w:p>
+    <w:p>
+      <w:pPr>
+        <w:ind w:left="1440"/>
+      </w:pPr>
+      <w:r>
+        <w:t xml:space="preserve">In case ii, the simple orders whose intersection satisfies this </w:t>
+      </w:r>
+      <w:r>
+        <w:t>are</w:t>
+      </w:r>
+      <w:r>
+        <w:t xml:space="preserve"> simple orders who all have </w:t>
+      </w:r>
+      <m:oMath>
+        <m:r>
+          <w:rPr>
+            <w:rFonts w:ascii="Cambria Math" w:hAnsi="Cambria Math"/>
+          </w:rPr>
+          <m:t>(y,x)</m:t>
+        </m:r>
+      </m:oMath>
+      <w:r>
+        <w:t xml:space="preserve">, but at least one has to not have </w:t>
+      </w:r>
+      <m:oMath>
+        <m:r>
+          <w:rPr>
+            <w:rFonts w:ascii="Cambria Math" w:hAnsi="Cambria Math"/>
+          </w:rPr>
+          <m:t>(x,y)</m:t>
+        </m:r>
+      </m:oMath>
+      <w:r>
+        <w:t>.</w:t>
+      </w:r>
+    </w:p>
+    <w:p>
+      <w:pPr>
+        <w:ind w:left="1440"/>
+      </w:pPr>
+    </w:p>
+    <w:p>
+      <w:pPr>
+        <w:ind w:left="1440"/>
+      </w:pPr>
+      <w:r>
+        <w:t>In case iii</w:t>
+      </w:r>
+      <w:r>
+        <w:t xml:space="preserve">, the simple orders whose intersection satisfies this </w:t>
+      </w:r>
+      <w:r>
+        <w:t xml:space="preserve">are simple orders who all have </w:t>
+      </w:r>
+      <m:oMath>
+        <m:r>
+          <w:rPr>
+            <w:rFonts w:ascii="Cambria Math" w:hAnsi="Cambria Math"/>
+          </w:rPr>
+          <m:t>x=y</m:t>
+        </m:r>
+      </m:oMath>
+      <w:r>
+        <w:t>.</w:t>
+      </w:r>
+    </w:p>
+    <w:p>
+      <w:pPr>
+        <w:ind w:left="1440"/>
+      </w:pPr>
+    </w:p>
+    <w:p>
+      <w:pPr>
+        <w:ind w:left="1440"/>
+      </w:pPr>
+      <w:r>
+        <w:lastRenderedPageBreak/>
+        <w:t xml:space="preserve">In case iv, the simple orders whose intersection satisfies this are simple orders some of whom do not contain </w:t>
+      </w:r>
+      <m:oMath>
+        <m:r>
+          <w:rPr>
+            <w:rFonts w:ascii="Cambria Math" w:hAnsi="Cambria Math"/>
+          </w:rPr>
+          <m:t>(x,y)</m:t>
+        </m:r>
+      </m:oMath>
+      <w:r>
+        <w:t xml:space="preserve">, and some of whom do not contain </w:t>
+      </w:r>
+      <m:oMath>
+        <m:r>
+          <w:rPr>
+            <w:rFonts w:ascii="Cambria Math" w:hAnsi="Cambria Math"/>
+          </w:rPr>
+          <m:t>(y,x)</m:t>
+        </m:r>
+      </m:oMath>
+      <w:r>
+        <w:t>,</w:t>
       </w:r>
       <w:r>
         <w:t xml:space="preserve"> </w:t>
       </w:r>
       <w:r>
-        <w:t>Thus,</w:t>
-      </w:r>
-      <w:r>
-        <w:t xml:space="preserve"> for</w:t>
-      </w:r>
-      <w:r>
-        <w:t xml:space="preserve"> a</w:t>
-      </w:r>
-      <w:r>
-        <w:t>ll the different simple o</w:t>
-      </w:r>
-      <w:r>
-        <w:t>rder</w:t>
-      </w:r>
-      <w:r>
-        <w:t xml:space="preserve"> extensions</w:t>
-      </w:r>
-      <w:r>
-        <w:t xml:space="preserve"> of </w:t>
-      </w:r>
-      <m:oMath>
-        <m:r>
-          <w:rPr>
-            <w:rFonts w:ascii="Cambria Math" w:hAnsi="Cambria Math"/>
-          </w:rPr>
-          <m:t>R</m:t>
-        </m:r>
-        <m:r>
-          <w:rPr>
-            <w:rFonts w:ascii="Cambria Math" w:hAnsi="Cambria Math"/>
-          </w:rPr>
-          <m:t>,</m:t>
-        </m:r>
-      </m:oMath>
-      <w:r>
-        <w:t xml:space="preserve"> they</w:t>
-      </w:r>
-      <w:r>
-        <w:t xml:space="preserve"> </w:t>
-      </w:r>
-      <w:r>
-        <w:t>include</w:t>
-      </w:r>
-      <w:r>
-        <w:t xml:space="preserve"> </w:t>
-      </w:r>
-      <w:r>
-        <w:t xml:space="preserve">all </w:t>
-      </w:r>
-      <w:r>
-        <w:t xml:space="preserve">ordered pairs in </w:t>
-      </w:r>
-      <m:oMath>
-        <m:r>
-          <w:rPr>
-            <w:rFonts w:ascii="Cambria Math" w:hAnsi="Cambria Math"/>
-          </w:rPr>
-          <m:t>R</m:t>
-        </m:r>
-      </m:oMath>
-      <w:r>
-        <w:t>, but every</w:t>
-      </w:r>
-      <w:r>
-        <w:t xml:space="preserve"> ordered pair </w:t>
-      </w:r>
-      <w:r>
-        <w:t>not in</w:t>
-      </w:r>
-      <w:r>
-        <w:t xml:space="preserve"> </w:t>
-      </w:r>
-      <m:oMath>
-        <m:r>
-          <w:rPr>
-            <w:rFonts w:ascii="Cambria Math" w:hAnsi="Cambria Math"/>
-          </w:rPr>
-          <m:t>R</m:t>
-        </m:r>
-      </m:oMath>
-      <w:r>
-        <w:t xml:space="preserve"> do not exist </w:t>
-      </w:r>
-      <w:r>
-        <w:t>in</w:t>
-      </w:r>
-      <w:r>
-        <w:t xml:space="preserve"> all</w:t>
-      </w:r>
-      <w:r>
-        <w:t xml:space="preserve"> of</w:t>
-      </w:r>
-      <w:r>
-        <w:t xml:space="preserve"> these extensions</w:t>
-      </w:r>
-      <w:r>
-        <w:t xml:space="preserve">, so they would get cancelled out </w:t>
-      </w:r>
-      <w:r>
-        <w:t>through</w:t>
-      </w:r>
-      <w:r>
-        <w:t xml:space="preserve"> intersection</w:t>
-      </w:r>
-      <w:r>
-        <w:t xml:space="preserve">. Thus, the intersection of all </w:t>
-      </w:r>
-      <w:r>
-        <w:t>simple</w:t>
-      </w:r>
-      <w:r>
-        <w:t xml:space="preserve"> order </w:t>
-      </w:r>
-      <w:r>
-        <w:t xml:space="preserve">extensions </w:t>
-      </w:r>
-      <w:r>
-        <w:t xml:space="preserve">of </w:t>
-      </w:r>
-      <m:oMath>
-        <m:r>
-          <w:rPr>
-            <w:rFonts w:ascii="Cambria Math" w:hAnsi="Cambria Math"/>
-          </w:rPr>
-          <m:t>R</m:t>
-        </m:r>
-      </m:oMath>
-      <w:r>
-        <w:t xml:space="preserve"> equals </w:t>
-      </w:r>
-      <m:oMath>
-        <m:r>
-          <w:rPr>
-            <w:rFonts w:ascii="Cambria Math" w:hAnsi="Cambria Math"/>
-          </w:rPr>
-          <m:t>R</m:t>
-        </m:r>
-      </m:oMath>
+        <w:t>so that their intersection leaves nothing</w:t>
+      </w:r>
       <w:r>
         <w:t>.</w:t>
       </w:r>
-      <w:r>
-        <w:t xml:space="preserve"> QED.</w:t>
-      </w:r>
+    </w:p>
+    <w:p/>
+    <w:p>
+      <w:pPr>
+        <w:ind w:left="1440"/>
+      </w:pPr>
+      <w:r>
+        <w:t xml:space="preserve">So for any two elements of </w:t>
+      </w:r>
+      <m:oMath>
+        <m:r>
+          <w:rPr>
+            <w:rFonts w:ascii="Cambria Math" w:hAnsi="Cambria Math"/>
+          </w:rPr>
+          <m:t>A</m:t>
+        </m:r>
+      </m:oMath>
+      <w:r>
+        <w:t>, it is possible to pick a set of simple orders whose intersec</w:t>
+      </w:r>
+      <w:r>
+        <w:t>tion aligns with the partial order.</w:t>
+      </w:r>
+    </w:p>
+    <w:p>
+      <w:pPr>
+        <w:ind w:left="1440"/>
+      </w:pPr>
     </w:p>
     <w:p>
       <w:pPr>
@@ -7809,18 +8515,7 @@
         </w:numPr>
       </w:pPr>
       <w:r>
-        <w:t xml:space="preserve">I don’t know </w:t>
-      </w:r>
-      <w:proofErr w:type="gramStart"/>
-      <w:r>
-        <w:t xml:space="preserve">them </w:t>
-      </w:r>
-      <w:r>
-        <w:t>)</w:t>
-      </w:r>
-      <w:proofErr w:type="gramEnd"/>
-      <w:r>
-        <w:t>:</w:t>
+        <w:t>skip</w:t>
       </w:r>
     </w:p>
     <w:p>
@@ -7852,15 +8547,7 @@
         </m:r>
       </m:oMath>
       <w:r>
-        <w:t>, b</w:t>
-      </w:r>
-      <w:proofErr w:type="spellStart"/>
-      <w:r>
-        <w:t>y</w:t>
-      </w:r>
-      <w:proofErr w:type="spellEnd"/>
-      <w:r>
-        <w:t xml:space="preserve"> the definition of least upper bound for </w:t>
+        <w:t xml:space="preserve">, by the definition of least upper bound for </w:t>
       </w:r>
       <m:oMath>
         <m:r>

</xml_diff>